<commit_message>
12/20 files and databases.
</commit_message>
<xml_diff>
--- a/Assignments.docx
+++ b/Assignments.docx
@@ -19,7 +19,15 @@
         </w:numPr>
       </w:pPr>
       <w:r>
-        <w:t>Take the input from the user for(Total number of people,Number of seats for bus. Based on two inputs</w:t>
+        <w:t xml:space="preserve">Take the input from the user </w:t>
+      </w:r>
+      <w:proofErr w:type="gramStart"/>
+      <w:r>
+        <w:t>for(</w:t>
+      </w:r>
+      <w:proofErr w:type="gramEnd"/>
+      <w:r>
+        <w:t>Total number of people,Number of seats for bus. Based on two inputs</w:t>
       </w:r>
     </w:p>
     <w:p>
@@ -33,7 +41,15 @@
       </w:r>
       <w:bookmarkEnd w:id="0"/>
       <w:r>
-        <w:t>how many number of buses required</w:t>
+        <w:t xml:space="preserve">how many </w:t>
+      </w:r>
+      <w:proofErr w:type="gramStart"/>
+      <w:r>
+        <w:t>number</w:t>
+      </w:r>
+      <w:proofErr w:type="gramEnd"/>
+      <w:r>
+        <w:t xml:space="preserve"> of buses required</w:t>
       </w:r>
     </w:p>
     <w:p>
@@ -60,7 +76,15 @@
         <w:ind w:left="0"/>
       </w:pPr>
       <w:r>
-        <w:t xml:space="preserve">    4.take four number from the user (variables name it as x1,x2,x3,x4)</w:t>
+        <w:t xml:space="preserve">    4.take four number from the user (variables name it as x</w:t>
+      </w:r>
+      <w:proofErr w:type="gramStart"/>
+      <w:r>
+        <w:t>1,x</w:t>
+      </w:r>
+      <w:proofErr w:type="gramEnd"/>
+      <w:r>
+        <w:t>2,x3,x4)</w:t>
       </w:r>
     </w:p>
     <w:p>
@@ -76,7 +100,15 @@
         <w:pStyle w:val="ListParagraph"/>
       </w:pPr>
       <w:r>
-        <w:t xml:space="preserve"> (x1+x2)**2, (x3+x4)**3</w:t>
+        <w:t xml:space="preserve"> (x1+x</w:t>
+      </w:r>
+      <w:proofErr w:type="gramStart"/>
+      <w:r>
+        <w:t>2)*</w:t>
+      </w:r>
+      <w:proofErr w:type="gramEnd"/>
+      <w:r>
+        <w:t>*2, (x3+x4)**3</w:t>
       </w:r>
     </w:p>
     <w:p>
@@ -141,7 +173,15 @@
         <w:pStyle w:val="ListParagraph"/>
       </w:pPr>
       <w:r>
-        <w:t xml:space="preserve">          y=m*(x1+x2+x3+x4)+b</w:t>
+        <w:t xml:space="preserve">          y=m*(x1+x2+x3+x</w:t>
+      </w:r>
+      <w:proofErr w:type="gramStart"/>
+      <w:r>
+        <w:t>4)+</w:t>
+      </w:r>
+      <w:proofErr w:type="gramEnd"/>
+      <w:r>
+        <w:t>b</w:t>
       </w:r>
     </w:p>
     <w:p>
@@ -215,7 +255,15 @@
         <w:pStyle w:val="Standard"/>
       </w:pPr>
       <w:r>
-        <w:t>The details of the person: Name:name of the person, Age:age of the person, Height:height of the person</w:t>
+        <w:t xml:space="preserve">The details of the person: Name:name of the person, </w:t>
+      </w:r>
+      <w:proofErr w:type="gramStart"/>
+      <w:r>
+        <w:t>Age:age</w:t>
+      </w:r>
+      <w:proofErr w:type="gramEnd"/>
+      <w:r>
+        <w:t xml:space="preserve"> of the person, Height:height of the person</w:t>
       </w:r>
     </w:p>
     <w:p>
@@ -224,7 +272,15 @@
       </w:pPr>
       <w:r>
         <w:lastRenderedPageBreak/>
-        <w:t>Note: make sure that no space between : and a value and should be space after “COMA”</w:t>
+        <w:t xml:space="preserve">Note: make sure that no space </w:t>
+      </w:r>
+      <w:proofErr w:type="gramStart"/>
+      <w:r>
+        <w:t>between :</w:t>
+      </w:r>
+      <w:proofErr w:type="gramEnd"/>
+      <w:r>
+        <w:t xml:space="preserve"> and a value and should be space after “COMA”</w:t>
       </w:r>
     </w:p>
     <w:p>
@@ -279,16 +335,29 @@
       <w:pPr>
         <w:pStyle w:val="Standard"/>
       </w:pPr>
-      <w:r>
-        <w:t>Name:Jayaram, Age:1.6, Height:3.54, Weight:10.344</w:t>
-      </w:r>
-    </w:p>
-    <w:p>
-      <w:pPr>
-        <w:pStyle w:val="Standard"/>
-      </w:pPr>
-      <w:r>
-        <w:t>Note: Use format specifiers(%s, %d, %f)</w:t>
+      <w:proofErr w:type="gramStart"/>
+      <w:r>
+        <w:t>Name:Jayaram</w:t>
+      </w:r>
+      <w:proofErr w:type="gramEnd"/>
+      <w:r>
+        <w:t>, Age:1.6, Height:3.54, Weight:10.344</w:t>
+      </w:r>
+    </w:p>
+    <w:p>
+      <w:pPr>
+        <w:pStyle w:val="Standard"/>
+      </w:pPr>
+      <w:r>
+        <w:t xml:space="preserve">Note: Use format </w:t>
+      </w:r>
+      <w:proofErr w:type="gramStart"/>
+      <w:r>
+        <w:t>specifiers(</w:t>
+      </w:r>
+      <w:proofErr w:type="gramEnd"/>
+      <w:r>
+        <w:t>%s, %d, %f)</w:t>
       </w:r>
     </w:p>
     <w:p>
@@ -422,7 +491,15 @@
         <w:pStyle w:val="ListParagraph"/>
       </w:pPr>
       <w:r>
-        <w:t>13. Take the input from the user for(Total number of people, total number of buses, Number of seats for bus, adjust factor). Based on four inputs</w:t>
+        <w:t xml:space="preserve">13. Take the input from the user </w:t>
+      </w:r>
+      <w:proofErr w:type="gramStart"/>
+      <w:r>
+        <w:t>for(</w:t>
+      </w:r>
+      <w:proofErr w:type="gramEnd"/>
+      <w:r>
+        <w:t>Total number of people, total number of buses, Number of seats for bus, adjust factor). Based on four inputs</w:t>
       </w:r>
     </w:p>
     <w:p>
@@ -431,7 +508,15 @@
         <w:ind w:left="720" w:firstLine="36"/>
       </w:pPr>
       <w:r>
-        <w:t>Decide whether there is sufficient buses or not and give solution for how many extra buses required.</w:t>
+        <w:t xml:space="preserve">Decide whether there </w:t>
+      </w:r>
+      <w:proofErr w:type="gramStart"/>
+      <w:r>
+        <w:t>is</w:t>
+      </w:r>
+      <w:proofErr w:type="gramEnd"/>
+      <w:r>
+        <w:t xml:space="preserve"> sufficient buses or not and give solution for how many extra buses required.</w:t>
       </w:r>
     </w:p>
     <w:p>
@@ -632,8 +717,13 @@
         <w:pStyle w:val="Standard"/>
       </w:pPr>
       <w:r>
-        <w:t xml:space="preserve">                                            3: you are a good women</w:t>
-      </w:r>
+        <w:t xml:space="preserve">                                            3: you are a </w:t>
+      </w:r>
+      <w:proofErr w:type="gramStart"/>
+      <w:r>
+        <w:t>good women</w:t>
+      </w:r>
+      <w:proofErr w:type="gramEnd"/>
     </w:p>
     <w:p>
       <w:pPr>
@@ -669,7 +759,15 @@
         <w:ind w:left="1440"/>
       </w:pPr>
       <w:r>
-        <w:t>example: act="python is a pure object oriented programing language"</w:t>
+        <w:t xml:space="preserve">example: act="python is a pure </w:t>
+      </w:r>
+      <w:proofErr w:type="gramStart"/>
+      <w:r>
+        <w:t>object oriented</w:t>
+      </w:r>
+      <w:proofErr w:type="gramEnd"/>
+      <w:r>
+        <w:t xml:space="preserve"> programing language"</w:t>
       </w:r>
     </w:p>
     <w:p>
@@ -725,7 +823,15 @@
         <w:pStyle w:val="ListParagraph"/>
       </w:pPr>
       <w:r>
-        <w:t xml:space="preserve">22. Take an age  and gender from the user: and mention that what he/she can </w:t>
+        <w:t xml:space="preserve">22. Take an </w:t>
+      </w:r>
+      <w:proofErr w:type="gramStart"/>
+      <w:r>
+        <w:t>age  and</w:t>
+      </w:r>
+      <w:proofErr w:type="gramEnd"/>
+      <w:r>
+        <w:t xml:space="preserve"> gender from the user: and mention that what he/she can </w:t>
       </w:r>
       <w:r>
         <w:tab/>
@@ -799,7 +905,15 @@
       </w:r>
       <w:r>
         <w:tab/>
-        <w:t xml:space="preserve">4. For govt jobs: (min:18, max:32)  for men and (min:18, max:34) for </w:t>
+        <w:t>4. For govt jobs: (min:18, max:32</w:t>
+      </w:r>
+      <w:proofErr w:type="gramStart"/>
+      <w:r>
+        <w:t>)  for</w:t>
+      </w:r>
+      <w:proofErr w:type="gramEnd"/>
+      <w:r>
+        <w:t xml:space="preserve"> men and (min:18, max:34) for </w:t>
       </w:r>
       <w:r>
         <w:tab/>
@@ -1098,7 +1212,15 @@
         <w:ind w:left="0"/>
       </w:pPr>
       <w:r>
-        <w:t>25.Take two number a,b from the user and check whether a is divisible by b or not</w:t>
+        <w:t xml:space="preserve">25.Take two number </w:t>
+      </w:r>
+      <w:proofErr w:type="gramStart"/>
+      <w:r>
+        <w:t>a,b</w:t>
+      </w:r>
+      <w:proofErr w:type="gramEnd"/>
+      <w:r>
+        <w:t xml:space="preserve"> from the user and check whether a is divisible by b or not</w:t>
       </w:r>
     </w:p>
     <w:p>
@@ -1144,31 +1266,63 @@
         <w:pStyle w:val="ListParagraph"/>
       </w:pPr>
       <w:r>
-        <w:t>27. take a string from the user and check contains only  alphabets or not?</w:t>
-      </w:r>
-    </w:p>
-    <w:p>
-      <w:pPr>
-        <w:pStyle w:val="ListParagraph"/>
-      </w:pPr>
-      <w:r>
-        <w:t>28. take a string from the user and check contains only  special chars or not?</w:t>
-      </w:r>
-    </w:p>
-    <w:p>
-      <w:pPr>
-        <w:pStyle w:val="ListParagraph"/>
-      </w:pPr>
-      <w:r>
-        <w:t>29.take a string from the user and check contains only  capital letters or not?</w:t>
-      </w:r>
-    </w:p>
-    <w:p>
-      <w:pPr>
-        <w:pStyle w:val="ListParagraph"/>
-      </w:pPr>
-      <w:r>
-        <w:t>30.take a string from the user and check contains only  small letters or not?</w:t>
+        <w:t xml:space="preserve">27. take a string from the user and check contains </w:t>
+      </w:r>
+      <w:proofErr w:type="gramStart"/>
+      <w:r>
+        <w:t>only  alphabets</w:t>
+      </w:r>
+      <w:proofErr w:type="gramEnd"/>
+      <w:r>
+        <w:t xml:space="preserve"> or not?</w:t>
+      </w:r>
+    </w:p>
+    <w:p>
+      <w:pPr>
+        <w:pStyle w:val="ListParagraph"/>
+      </w:pPr>
+      <w:r>
+        <w:t xml:space="preserve">28. take a string from the user and check contains </w:t>
+      </w:r>
+      <w:proofErr w:type="gramStart"/>
+      <w:r>
+        <w:t>only  special</w:t>
+      </w:r>
+      <w:proofErr w:type="gramEnd"/>
+      <w:r>
+        <w:t xml:space="preserve"> chars or not?</w:t>
+      </w:r>
+    </w:p>
+    <w:p>
+      <w:pPr>
+        <w:pStyle w:val="ListParagraph"/>
+      </w:pPr>
+      <w:r>
+        <w:t xml:space="preserve">29.take a string from the user and check contains </w:t>
+      </w:r>
+      <w:proofErr w:type="gramStart"/>
+      <w:r>
+        <w:t>only  capital</w:t>
+      </w:r>
+      <w:proofErr w:type="gramEnd"/>
+      <w:r>
+        <w:t xml:space="preserve"> letters or not?</w:t>
+      </w:r>
+    </w:p>
+    <w:p>
+      <w:pPr>
+        <w:pStyle w:val="ListParagraph"/>
+      </w:pPr>
+      <w:r>
+        <w:t xml:space="preserve">30.take a string from the user and check contains </w:t>
+      </w:r>
+      <w:proofErr w:type="gramStart"/>
+      <w:r>
+        <w:t>only  small</w:t>
+      </w:r>
+      <w:proofErr w:type="gramEnd"/>
+      <w:r>
+        <w:t xml:space="preserve"> letters or not?</w:t>
       </w:r>
     </w:p>
     <w:p>
@@ -1184,7 +1338,15 @@
         <w:pStyle w:val="ListParagraph"/>
       </w:pPr>
       <w:r>
-        <w:t>For example:”apple,orange,apple,grape,orange,apple,apple,orange”</w:t>
+        <w:t>For example</w:t>
+      </w:r>
+      <w:proofErr w:type="gramStart"/>
+      <w:r>
+        <w:t>:”apple</w:t>
+      </w:r>
+      <w:proofErr w:type="gramEnd"/>
+      <w:r>
+        <w:t>,orange,apple,grape,orange,apple,apple,orange”</w:t>
       </w:r>
     </w:p>
     <w:p>
@@ -1217,7 +1379,15 @@
         <w:pStyle w:val="ListParagraph"/>
       </w:pPr>
       <w:r>
-        <w:t>output:”apple,orange,apple,grape,orange,APPLE,APPLE,orange”</w:t>
+        <w:t>output</w:t>
+      </w:r>
+      <w:proofErr w:type="gramStart"/>
+      <w:r>
+        <w:t>:”apple</w:t>
+      </w:r>
+      <w:proofErr w:type="gramEnd"/>
+      <w:r>
+        <w:t>,orange,apple,grape,orange,APPLE,APPLE,orange”</w:t>
       </w:r>
     </w:p>
     <w:p>
@@ -1238,15 +1408,31 @@
         <w:pStyle w:val="ListParagraph"/>
       </w:pPr>
       <w:r>
-        <w:t>33. Convert the total string in to lower case. Without using lower() function.</w:t>
-      </w:r>
-    </w:p>
-    <w:p>
-      <w:pPr>
-        <w:pStyle w:val="ListParagraph"/>
-      </w:pPr>
-      <w:r>
-        <w:t>34. Convert the total string in to upper case. Without using upper() function.</w:t>
+        <w:t xml:space="preserve">33. Convert the total string in to lower case. Without using </w:t>
+      </w:r>
+      <w:proofErr w:type="gramStart"/>
+      <w:r>
+        <w:t>lower(</w:t>
+      </w:r>
+      <w:proofErr w:type="gramEnd"/>
+      <w:r>
+        <w:t>) function.</w:t>
+      </w:r>
+    </w:p>
+    <w:p>
+      <w:pPr>
+        <w:pStyle w:val="ListParagraph"/>
+      </w:pPr>
+      <w:r>
+        <w:t xml:space="preserve">34. Convert the total string in to upper case. Without using </w:t>
+      </w:r>
+      <w:proofErr w:type="gramStart"/>
+      <w:r>
+        <w:t>upper(</w:t>
+      </w:r>
+      <w:proofErr w:type="gramEnd"/>
+      <w:r>
+        <w:t>) function.</w:t>
       </w:r>
     </w:p>
     <w:p>
@@ -1378,7 +1564,15 @@
         <w:pStyle w:val="ListParagraph"/>
       </w:pPr>
       <w:r>
-        <w:t>42. Determine the factors of a number entered  by the user</w:t>
+        <w:t xml:space="preserve">42. Determine the factors of a number </w:t>
+      </w:r>
+      <w:proofErr w:type="gramStart"/>
+      <w:r>
+        <w:t>entered  by</w:t>
+      </w:r>
+      <w:proofErr w:type="gramEnd"/>
+      <w:r>
+        <w:t xml:space="preserve"> the user</w:t>
       </w:r>
     </w:p>
     <w:p>
@@ -1394,7 +1588,15 @@
         <w:pStyle w:val="ListParagraph"/>
       </w:pPr>
       <w:r>
-        <w:t>Get a hidden number by using random.randint(1,100)</w:t>
+        <w:t xml:space="preserve">Get a hidden number by using </w:t>
+      </w:r>
+      <w:proofErr w:type="gramStart"/>
+      <w:r>
+        <w:t>random.randint</w:t>
+      </w:r>
+      <w:proofErr w:type="gramEnd"/>
+      <w:r>
+        <w:t>(1,100)</w:t>
       </w:r>
     </w:p>
     <w:p>
@@ -1403,7 +1605,15 @@
       </w:pPr>
       <w:r>
         <w:lastRenderedPageBreak/>
-        <w:t>44. Take two numbers from the user a,b check whether a is divisible by b or not?</w:t>
+        <w:t xml:space="preserve">44. Take two numbers from the user </w:t>
+      </w:r>
+      <w:proofErr w:type="gramStart"/>
+      <w:r>
+        <w:t>a,b</w:t>
+      </w:r>
+      <w:proofErr w:type="gramEnd"/>
+      <w:r>
+        <w:t xml:space="preserve"> check whether a is divisible by b or not?</w:t>
       </w:r>
     </w:p>
     <w:p>
@@ -2187,7 +2397,15 @@
         <w:pStyle w:val="ListParagraph"/>
       </w:pPr>
       <w:r>
-        <w:t>83. l=[1,2,3,[4,5,6],7,[8,9,10]] for single dimensional list</w:t>
+        <w:t>83. l</w:t>
+      </w:r>
+      <w:proofErr w:type="gramStart"/>
+      <w:r>
+        <w:t>=[</w:t>
+      </w:r>
+      <w:proofErr w:type="gramEnd"/>
+      <w:r>
+        <w:t>1,2,3,[4,5,6],7,[8,9,10]] for single dimensional list</w:t>
       </w:r>
     </w:p>
     <w:p>
@@ -2203,7 +2421,15 @@
         <w:pStyle w:val="ListParagraph"/>
       </w:pPr>
       <w:r>
-        <w:t>86. l=['a','A','b','B','d','D','c','C']  sort the list properly</w:t>
+        <w:t>86. l=['a','A','b','B','d','D','c','C</w:t>
+      </w:r>
+      <w:proofErr w:type="gramStart"/>
+      <w:r>
+        <w:t>']  sort</w:t>
+      </w:r>
+      <w:proofErr w:type="gramEnd"/>
+      <w:r>
+        <w:t xml:space="preserve"> the list properly</w:t>
       </w:r>
     </w:p>
     <w:p>
@@ -2227,39 +2453,79 @@
         <w:pStyle w:val="ListParagraph"/>
       </w:pPr>
       <w:r>
-        <w:t>89. input: fun(5) output: [1,2,3,4,3,2,1]</w:t>
-      </w:r>
-    </w:p>
-    <w:p>
-      <w:pPr>
-        <w:pStyle w:val="ListParagraph"/>
-      </w:pPr>
-      <w:r>
-        <w:t>90. input fun('abc') output: [[],][a],[b],[c],[a,b],[b,c],[c,a],[a,b,c]]</w:t>
-      </w:r>
-    </w:p>
-    <w:p>
-      <w:pPr>
-        <w:pStyle w:val="ListParagraph"/>
-      </w:pPr>
-      <w:r>
-        <w:t>91. Remove duplicates from the list: a=[1,2,3,2,3,4,1,,3,4]</w:t>
-      </w:r>
-    </w:p>
-    <w:p>
-      <w:pPr>
-        <w:pStyle w:val="ListParagraph"/>
-      </w:pPr>
-      <w:r>
-        <w:t>92. l=['1','2','3'] get the sum of the list</w:t>
-      </w:r>
-    </w:p>
-    <w:p>
-      <w:pPr>
-        <w:pStyle w:val="ListParagraph"/>
-      </w:pPr>
-      <w:r>
-        <w:t>93. l1=[1,2,3,4] l2=[5,6,7,8] sum of two lists</w:t>
+        <w:t xml:space="preserve">89. input: </w:t>
+      </w:r>
+      <w:proofErr w:type="gramStart"/>
+      <w:r>
+        <w:t>fun(</w:t>
+      </w:r>
+      <w:proofErr w:type="gramEnd"/>
+      <w:r>
+        <w:t>5) output: [1,2,3,4,3,2,1]</w:t>
+      </w:r>
+    </w:p>
+    <w:p>
+      <w:pPr>
+        <w:pStyle w:val="ListParagraph"/>
+      </w:pPr>
+      <w:r>
+        <w:t>90. input fun('abc') output: [[]</w:t>
+      </w:r>
+      <w:proofErr w:type="gramStart"/>
+      <w:r>
+        <w:t>,][</w:t>
+      </w:r>
+      <w:proofErr w:type="gramEnd"/>
+      <w:r>
+        <w:t>a],[b],[c],[a,b],[b,c],[c,a],[a,b,c]]</w:t>
+      </w:r>
+    </w:p>
+    <w:p>
+      <w:pPr>
+        <w:pStyle w:val="ListParagraph"/>
+      </w:pPr>
+      <w:r>
+        <w:t>91. Remove duplicates from the list: a</w:t>
+      </w:r>
+      <w:proofErr w:type="gramStart"/>
+      <w:r>
+        <w:t>=[</w:t>
+      </w:r>
+      <w:proofErr w:type="gramEnd"/>
+      <w:r>
+        <w:t>1,2,3,2,3,4,1,,3,4]</w:t>
+      </w:r>
+    </w:p>
+    <w:p>
+      <w:pPr>
+        <w:pStyle w:val="ListParagraph"/>
+      </w:pPr>
+      <w:r>
+        <w:t>92. l</w:t>
+      </w:r>
+      <w:proofErr w:type="gramStart"/>
+      <w:r>
+        <w:t>=[</w:t>
+      </w:r>
+      <w:proofErr w:type="gramEnd"/>
+      <w:r>
+        <w:t>'1','2','3'] get the sum of the list</w:t>
+      </w:r>
+    </w:p>
+    <w:p>
+      <w:pPr>
+        <w:pStyle w:val="ListParagraph"/>
+      </w:pPr>
+      <w:r>
+        <w:t>93. l1</w:t>
+      </w:r>
+      <w:proofErr w:type="gramStart"/>
+      <w:r>
+        <w:t>=[</w:t>
+      </w:r>
+      <w:proofErr w:type="gramEnd"/>
+      <w:r>
+        <w:t>1,2,3,4] l2=[5,6,7,8] sum of two lists</w:t>
       </w:r>
     </w:p>
     <w:p>
@@ -2283,15 +2549,31 @@
         <w:pStyle w:val="ListParagraph"/>
       </w:pPr>
       <w:r>
-        <w:t>96. l=[1,2,3,5,7,8,9,10,11,12,13,20,22,23,24,25,26,27,20,21,22,4] output = [[1, 2, 3], [5], [7, 8, 9, 10, 11, 12, 13], [20], [22, 23, 24, 25, 26, 27], [20, 21, 22], [4]]</w:t>
-      </w:r>
-    </w:p>
-    <w:p>
-      <w:pPr>
-        <w:pStyle w:val="ListParagraph"/>
-      </w:pPr>
-      <w:r>
-        <w:t>97. input = 1,2,3,4,5,6,8,10 output = odd,even,odd,even,odd,even,even,even</w:t>
+        <w:t>96. l</w:t>
+      </w:r>
+      <w:proofErr w:type="gramStart"/>
+      <w:r>
+        <w:t>=[</w:t>
+      </w:r>
+      <w:proofErr w:type="gramEnd"/>
+      <w:r>
+        <w:t>1,2,3,5,7,8,9,10,11,12,13,20,22,23,24,25,26,27,20,21,22,4] output = [[1, 2, 3], [5], [7, 8, 9, 10, 11, 12, 13], [20], [22, 23, 24, 25, 26, 27], [20, 21, 22], [4]]</w:t>
+      </w:r>
+    </w:p>
+    <w:p>
+      <w:pPr>
+        <w:pStyle w:val="ListParagraph"/>
+      </w:pPr>
+      <w:r>
+        <w:t xml:space="preserve">97. input = 1,2,3,4,5,6,8,10 output = </w:t>
+      </w:r>
+      <w:proofErr w:type="gramStart"/>
+      <w:r>
+        <w:t>odd,even</w:t>
+      </w:r>
+      <w:proofErr w:type="gramEnd"/>
+      <w:r>
+        <w:t>,odd,even,odd,even,even,even</w:t>
       </w:r>
     </w:p>
     <w:p>
@@ -2435,7 +2717,15 @@
         <w:pStyle w:val="ListParagraph"/>
       </w:pPr>
       <w:r>
-        <w:t>107. compare two lists ignore order. i.e return True l1=[1,2,3,4],l2=[4,2,3,1], fun(l1,l2)-&gt; True</w:t>
+        <w:t>107. compare two lists ignore order. i.e return True l1=[1,2,3,4</w:t>
+      </w:r>
+      <w:proofErr w:type="gramStart"/>
+      <w:r>
+        <w:t>],l</w:t>
+      </w:r>
+      <w:proofErr w:type="gramEnd"/>
+      <w:r>
+        <w:t>2=[4,2,3,1], fun(l1,l2)-&gt; True</w:t>
       </w:r>
     </w:p>
     <w:p>
@@ -2483,7 +2773,15 @@
         <w:pStyle w:val="ListParagraph"/>
       </w:pPr>
       <w:r>
-        <w:t>113. WAP to generate list of floats i.e: fun(0,1,0.1), [0,0.1,0.2,0.3,0.4,0.5,0.6,0.7,0.8,0.9]</w:t>
+        <w:t xml:space="preserve">113. WAP to generate list of floats i.e: </w:t>
+      </w:r>
+      <w:proofErr w:type="gramStart"/>
+      <w:r>
+        <w:t>fun(</w:t>
+      </w:r>
+      <w:proofErr w:type="gramEnd"/>
+      <w:r>
+        <w:t>0,1,0.1), [0,0.1,0.2,0.3,0.4,0.5,0.6,0.7,0.8,0.9]</w:t>
       </w:r>
     </w:p>
     <w:p>
@@ -2599,7 +2897,15 @@
         <w:pStyle w:val="ListParagraph"/>
       </w:pPr>
       <w:r>
-        <w:t xml:space="preserve"> case insensitive count# l.count("C")-&gt;1</w:t>
+        <w:t xml:space="preserve"> case insensitive count# </w:t>
+      </w:r>
+      <w:proofErr w:type="gramStart"/>
+      <w:r>
+        <w:t>l.count</w:t>
+      </w:r>
+      <w:proofErr w:type="gramEnd"/>
+      <w:r>
+        <w:t>("C")-&gt;1</w:t>
       </w:r>
     </w:p>
     <w:p>
@@ -2631,15 +2937,31 @@
         <w:pStyle w:val="ListParagraph"/>
       </w:pPr>
       <w:r>
-        <w:t>Total parameters: name,age,height,pan,cell,adhar,passport</w:t>
-      </w:r>
-    </w:p>
-    <w:p>
-      <w:pPr>
-        <w:pStyle w:val="ListParagraph"/>
-      </w:pPr>
-      <w:r>
-        <w:t>mandatory: name,cell,adhar</w:t>
+        <w:t xml:space="preserve">Total parameters: </w:t>
+      </w:r>
+      <w:proofErr w:type="gramStart"/>
+      <w:r>
+        <w:t>name,age</w:t>
+      </w:r>
+      <w:proofErr w:type="gramEnd"/>
+      <w:r>
+        <w:t>,height,pan,cell,adhar,passport</w:t>
+      </w:r>
+    </w:p>
+    <w:p>
+      <w:pPr>
+        <w:pStyle w:val="ListParagraph"/>
+      </w:pPr>
+      <w:r>
+        <w:t xml:space="preserve">mandatory: </w:t>
+      </w:r>
+      <w:proofErr w:type="gramStart"/>
+      <w:r>
+        <w:t>name,cell</w:t>
+      </w:r>
+      <w:proofErr w:type="gramEnd"/>
+      <w:r>
+        <w:t>,adhar</w:t>
       </w:r>
     </w:p>
     <w:p>
@@ -2649,7 +2971,15 @@
       </w:pPr>
       <w:r>
         <w:tab/>
-        <w:t>if the user given: name,adhar,passport then you need to print cell is mandatory parameter</w:t>
+        <w:t xml:space="preserve">if the user given: </w:t>
+      </w:r>
+      <w:proofErr w:type="gramStart"/>
+      <w:r>
+        <w:t>name,adhar</w:t>
+      </w:r>
+      <w:proofErr w:type="gramEnd"/>
+      <w:r>
+        <w:t>,passport then you need to print cell is mandatory parameter</w:t>
       </w:r>
     </w:p>
     <w:p>
@@ -2658,7 +2988,15 @@
         <w:ind w:left="0"/>
       </w:pPr>
       <w:r>
-        <w:t xml:space="preserve">if the user given: name,cell,adhar,passport then you need to print ok </w:t>
+        <w:t xml:space="preserve">if the user given: </w:t>
+      </w:r>
+      <w:proofErr w:type="gramStart"/>
+      <w:r>
+        <w:t>name,cell</w:t>
+      </w:r>
+      <w:proofErr w:type="gramEnd"/>
+      <w:r>
+        <w:t xml:space="preserve">,adhar,passport then you need to print ok </w:t>
       </w:r>
     </w:p>
     <w:p>
@@ -2667,7 +3005,15 @@
         <w:ind w:left="0"/>
       </w:pPr>
       <w:r>
-        <w:t>if the user given: adhar,passport then you need to print cell,name are mandatory parameter</w:t>
+        <w:t xml:space="preserve">if the user given: </w:t>
+      </w:r>
+      <w:proofErr w:type="gramStart"/>
+      <w:r>
+        <w:t>adhar,passport</w:t>
+      </w:r>
+      <w:proofErr w:type="gramEnd"/>
+      <w:r>
+        <w:t xml:space="preserve"> then you need to print cell,name are mandatory parameter</w:t>
       </w:r>
     </w:p>
     <w:p>
@@ -2715,7 +3061,15 @@
         <w:ind w:left="1440"/>
       </w:pPr>
       <w:r>
-        <w:t>+12,-12: 0</w:t>
+        <w:t>+</w:t>
+      </w:r>
+      <w:proofErr w:type="gramStart"/>
+      <w:r>
+        <w:t>12,-</w:t>
+      </w:r>
+      <w:proofErr w:type="gramEnd"/>
+      <w:r>
+        <w:t>12: 0</w:t>
       </w:r>
     </w:p>
     <w:p>
@@ -2741,8 +3095,13 @@
         <w:pStyle w:val="ListParagraph"/>
         <w:ind w:left="0"/>
       </w:pPr>
-      <w:r>
-        <w:t>empid:{“weight:”,”height”:,”age”:,”bmi”:0.9,”result”:”+ve”}</w:t>
+      <w:proofErr w:type="gramStart"/>
+      <w:r>
+        <w:t>empid:{</w:t>
+      </w:r>
+      <w:proofErr w:type="gramEnd"/>
+      <w:r>
+        <w:t>“weight:”,”height”:,”age”:,”bmi”:0.9,”result”:”+ve”}</w:t>
       </w:r>
     </w:p>
     <w:p>
@@ -2771,7 +3130,15 @@
       </w:pPr>
       <w:r>
         <w:lastRenderedPageBreak/>
-        <w:t>117. CRM: app.py(define a menu: 1.meetings, 2. customer, 3. quit</w:t>
+        <w:t xml:space="preserve">117. CRM: </w:t>
+      </w:r>
+      <w:proofErr w:type="gramStart"/>
+      <w:r>
+        <w:t>app.py(</w:t>
+      </w:r>
+      <w:proofErr w:type="gramEnd"/>
+      <w:r>
+        <w:t>define a menu: 1.meetings, 2. customer, 3. quit</w:t>
       </w:r>
     </w:p>
     <w:p>
@@ -2816,7 +3183,15 @@
         <w:ind w:left="0"/>
       </w:pPr>
       <w:r>
-        <w:t xml:space="preserve">    d. get the meeting</w:t>
+        <w:t xml:space="preserve">    d. </w:t>
+      </w:r>
+      <w:proofErr w:type="gramStart"/>
+      <w:r>
+        <w:t>get</w:t>
+      </w:r>
+      <w:proofErr w:type="gramEnd"/>
+      <w:r>
+        <w:t xml:space="preserve"> the meeting</w:t>
       </w:r>
     </w:p>
     <w:p>
@@ -2865,7 +3240,15 @@
         <w:ind w:left="0"/>
       </w:pPr>
       <w:r>
-        <w:t xml:space="preserve">    d. get the customer</w:t>
+        <w:t xml:space="preserve">    d. </w:t>
+      </w:r>
+      <w:proofErr w:type="gramStart"/>
+      <w:r>
+        <w:t>get</w:t>
+      </w:r>
+      <w:proofErr w:type="gramEnd"/>
+      <w:r>
+        <w:t xml:space="preserve"> the customer</w:t>
       </w:r>
     </w:p>
     <w:p>
@@ -2890,28 +3273,224 @@
         <w:pStyle w:val="ListParagraph"/>
       </w:pPr>
       <w:r>
-        <w:t>118. copy 1 file content in to another file(Take the source and destination file path from the user)</w:t>
-      </w:r>
-    </w:p>
-    <w:p>
-      <w:pPr>
-        <w:pStyle w:val="ListParagraph"/>
-      </w:pPr>
-      <w:r>
-        <w:t>119. Show the below menu to the user:</w:t>
-      </w:r>
-    </w:p>
-    <w:p>
-      <w:pPr>
-        <w:pStyle w:val="ListParagraph"/>
-        <w:numPr>
-          <w:ilvl w:val="0"/>
-          <w:numId w:val="3"/>
-        </w:numPr>
-        <w:ind w:left="1800"/>
-      </w:pPr>
-      <w:r>
-        <w:t>Add a row</w:t>
+        <w:t xml:space="preserve">118. copy 1 file content in to another </w:t>
+      </w:r>
+      <w:proofErr w:type="gramStart"/>
+      <w:r>
+        <w:t>file(</w:t>
+      </w:r>
+      <w:proofErr w:type="gramEnd"/>
+      <w:r>
+        <w:t>Take the source and destination file path from the user)</w:t>
+      </w:r>
+    </w:p>
+    <w:p>
+      <w:pPr>
+        <w:pStyle w:val="ListParagraph"/>
+      </w:pPr>
+      <w:r>
+        <w:t>120. print number of lines, words, characters from the given file</w:t>
+      </w:r>
+    </w:p>
+    <w:p>
+      <w:pPr>
+        <w:pStyle w:val="ListParagraph"/>
+      </w:pPr>
+      <w:r>
+        <w:t xml:space="preserve"> 121. convert .txt file </w:t>
+      </w:r>
+      <w:proofErr w:type="gramStart"/>
+      <w:r>
+        <w:t>in .json</w:t>
+      </w:r>
+      <w:proofErr w:type="gramEnd"/>
+    </w:p>
+    <w:p>
+      <w:pPr>
+        <w:pStyle w:val="ListParagraph"/>
+      </w:pPr>
+      <w:r>
+        <w:t>122. Take three columns disease, symptoms, advice in a file and fill the details</w:t>
+      </w:r>
+    </w:p>
+    <w:p>
+      <w:pPr>
+        <w:pStyle w:val="Standard"/>
+        <w:ind w:left="1440" w:firstLine="36"/>
+      </w:pPr>
+      <w:r>
+        <w:t xml:space="preserve">Ask the user to enter symptoms. Based on </w:t>
+      </w:r>
+      <w:proofErr w:type="gramStart"/>
+      <w:r>
+        <w:t>this symptoms</w:t>
+      </w:r>
+      <w:proofErr w:type="gramEnd"/>
+      <w:r>
+        <w:t xml:space="preserve"> Suggest the user to what disease it may be and few advices.</w:t>
+      </w:r>
+    </w:p>
+    <w:p>
+      <w:pPr>
+        <w:pStyle w:val="ListParagraph"/>
+      </w:pPr>
+      <w:r>
+        <w:t>123. Take employees info (</w:t>
+      </w:r>
+      <w:proofErr w:type="gramStart"/>
+      <w:r>
+        <w:t>id,name</w:t>
+      </w:r>
+      <w:proofErr w:type="gramEnd"/>
+      <w:r>
+        <w:t>, age, adress, sal, height, weight)</w:t>
+      </w:r>
+    </w:p>
+    <w:p>
+      <w:pPr>
+        <w:pStyle w:val="Standard"/>
+      </w:pPr>
+      <w:r>
+        <w:t xml:space="preserve">   </w:t>
+      </w:r>
+      <w:r>
+        <w:tab/>
+      </w:r>
+      <w:r>
+        <w:tab/>
+        <w:t xml:space="preserve"> a. Take id, provide employee information for that id.</w:t>
+      </w:r>
+    </w:p>
+    <w:p>
+      <w:pPr>
+        <w:pStyle w:val="Standard"/>
+      </w:pPr>
+      <w:r>
+        <w:t xml:space="preserve">    </w:t>
+      </w:r>
+      <w:r>
+        <w:tab/>
+      </w:r>
+      <w:r>
+        <w:tab/>
+        <w:t xml:space="preserve">b. </w:t>
+      </w:r>
+      <w:proofErr w:type="gramStart"/>
+      <w:r>
+        <w:t>find</w:t>
+      </w:r>
+      <w:proofErr w:type="gramEnd"/>
+      <w:r>
+        <w:t xml:space="preserve"> out average salary.</w:t>
+      </w:r>
+    </w:p>
+    <w:p>
+      <w:pPr>
+        <w:pStyle w:val="Standard"/>
+      </w:pPr>
+      <w:r>
+        <w:t xml:space="preserve">    </w:t>
+      </w:r>
+      <w:r>
+        <w:tab/>
+      </w:r>
+      <w:r>
+        <w:tab/>
+        <w:t xml:space="preserve">c. </w:t>
+      </w:r>
+      <w:proofErr w:type="gramStart"/>
+      <w:r>
+        <w:t>find</w:t>
+      </w:r>
+      <w:proofErr w:type="gramEnd"/>
+      <w:r>
+        <w:t xml:space="preserve"> out which age, address taking the heighest salary</w:t>
+      </w:r>
+    </w:p>
+    <w:p>
+      <w:pPr>
+        <w:pStyle w:val="Standard"/>
+      </w:pPr>
+      <w:r>
+        <w:t xml:space="preserve">   </w:t>
+      </w:r>
+      <w:r>
+        <w:tab/>
+      </w:r>
+      <w:r>
+        <w:tab/>
+        <w:t xml:space="preserve"> d. </w:t>
+      </w:r>
+      <w:proofErr w:type="gramStart"/>
+      <w:r>
+        <w:t>find</w:t>
+      </w:r>
+      <w:proofErr w:type="gramEnd"/>
+      <w:r>
+        <w:t xml:space="preserve"> out every employee BMI value</w:t>
+      </w:r>
+    </w:p>
+    <w:p>
+      <w:pPr>
+        <w:pStyle w:val="Standard"/>
+      </w:pPr>
+      <w:r>
+        <w:t xml:space="preserve">    </w:t>
+      </w:r>
+      <w:r>
+        <w:tab/>
+      </w:r>
+      <w:r>
+        <w:tab/>
+        <w:t>e. Finally find out the Organization overall BMI</w:t>
+      </w:r>
+    </w:p>
+    <w:p>
+      <w:pPr>
+        <w:pStyle w:val="ListParagraph"/>
+      </w:pPr>
+      <w:r>
+        <w:lastRenderedPageBreak/>
+        <w:t>124. read the file which contains the size greater than your ram size</w:t>
+      </w:r>
+    </w:p>
+    <w:p>
+      <w:pPr>
+        <w:pStyle w:val="ListParagraph"/>
+      </w:pPr>
+      <w:r>
+        <w:t xml:space="preserve"> 125. Read ten gb movie</w:t>
+      </w:r>
+    </w:p>
+    <w:p>
+      <w:pPr>
+        <w:pStyle w:val="ListParagraph"/>
+      </w:pPr>
+      <w:r>
+        <w:t>126.  Collect emp information in a file Provide these operations.</w:t>
+      </w:r>
+    </w:p>
+    <w:p>
+      <w:pPr>
+        <w:pStyle w:val="Standard"/>
+      </w:pPr>
+      <w:r>
+        <w:t xml:space="preserve">    </w:t>
+      </w:r>
+    </w:p>
+    <w:p>
+      <w:pPr>
+        <w:pStyle w:val="Standard"/>
+      </w:pPr>
+      <w:r>
+        <w:t xml:space="preserve">   </w:t>
+      </w:r>
+      <w:r>
+        <w:tab/>
+      </w:r>
+      <w:r>
+        <w:tab/>
+        <w:t xml:space="preserve"> Menu:</w:t>
       </w:r>
     </w:p>
     <w:p>
@@ -2926,7 +3505,10 @@
       </w:r>
       <w:r>
         <w:tab/>
-        <w:t>2. modify a row</w:t>
+      </w:r>
+      <w:r>
+        <w:tab/>
+        <w:t>1. Get information information of an employee</w:t>
       </w:r>
     </w:p>
     <w:p>
@@ -2941,16 +3523,10 @@
       </w:r>
       <w:r>
         <w:tab/>
-        <w:t>3. delete a row</w:t>
-      </w:r>
-    </w:p>
-    <w:p>
-      <w:pPr>
-        <w:pStyle w:val="Standard"/>
-        <w:ind w:left="1440"/>
-      </w:pPr>
-      <w:r>
-        <w:t>Go with one unique field in the file. And maintain that unique constraint in all file modifiction operations</w:t>
+      </w:r>
+      <w:r>
+        <w:tab/>
+        <w:t>2. Modify employee information</w:t>
       </w:r>
     </w:p>
     <w:p>
@@ -2965,69 +3541,651 @@
       </w:r>
       <w:r>
         <w:tab/>
-        <w:t>Use .CSV file for this program</w:t>
-      </w:r>
-    </w:p>
-    <w:p>
-      <w:pPr>
-        <w:pStyle w:val="Standard"/>
-      </w:pPr>
-    </w:p>
-    <w:p>
-      <w:pPr>
-        <w:pStyle w:val="ListParagraph"/>
-      </w:pPr>
-      <w:r>
-        <w:t>120. print number of lines, words, characters from the given file</w:t>
-      </w:r>
-    </w:p>
-    <w:p>
-      <w:pPr>
-        <w:pStyle w:val="ListParagraph"/>
-      </w:pPr>
-      <w:r>
-        <w:t xml:space="preserve"> 121. convert .txt file in .json</w:t>
-      </w:r>
-    </w:p>
-    <w:p>
-      <w:pPr>
-        <w:pStyle w:val="ListParagraph"/>
-      </w:pPr>
-      <w:r>
-        <w:t>122. Take three columns disease, symptoms, advice in a file and fill the details</w:t>
-      </w:r>
-    </w:p>
-    <w:p>
-      <w:pPr>
-        <w:pStyle w:val="Standard"/>
-        <w:ind w:left="1440" w:firstLine="36"/>
+      </w:r>
+      <w:r>
+        <w:tab/>
+        <w:t>3. delete an employee information (Only status field change in the employee file)</w:t>
+      </w:r>
+    </w:p>
+    <w:p>
+      <w:pPr>
+        <w:pStyle w:val="Standard"/>
+      </w:pPr>
+      <w:r>
+        <w:t xml:space="preserve">     </w:t>
+      </w:r>
+      <w:r>
+        <w:tab/>
+      </w:r>
+      <w:r>
+        <w:tab/>
+      </w:r>
+      <w:r>
+        <w:tab/>
+        <w:t>4. Add an employee.</w:t>
+      </w:r>
+    </w:p>
+    <w:p>
+      <w:pPr>
+        <w:pStyle w:val="ListParagraph"/>
+      </w:pPr>
+      <w:r>
+        <w:t>127. Take Source and destination file paths from command line arguments and copy the sourcontent into destination.</w:t>
+      </w:r>
+    </w:p>
+    <w:p>
+      <w:pPr>
+        <w:pStyle w:val="Standard"/>
+      </w:pPr>
+      <w:r>
+        <w:t xml:space="preserve">   </w:t>
+      </w:r>
+      <w:r>
+        <w:tab/>
+      </w:r>
+      <w:r>
+        <w:tab/>
+        <w:t xml:space="preserve"> Make Sure that your program checking the below conditions.</w:t>
+      </w:r>
+    </w:p>
+    <w:p>
+      <w:pPr>
+        <w:pStyle w:val="Standard"/>
+      </w:pPr>
+      <w:r>
+        <w:t xml:space="preserve">     </w:t>
+      </w:r>
+      <w:r>
+        <w:tab/>
+      </w:r>
+      <w:r>
+        <w:tab/>
+        <w:t>1.if the source file not there. Should ask the user to enter new source file or want to quit a program</w:t>
+      </w:r>
+    </w:p>
+    <w:p>
+      <w:pPr>
+        <w:pStyle w:val="Standard"/>
+      </w:pPr>
+      <w:r>
+        <w:t xml:space="preserve">     </w:t>
+      </w:r>
+      <w:r>
+        <w:tab/>
+      </w:r>
+      <w:r>
+        <w:tab/>
+        <w:t>2.if the destination file already there in the specified path. Should warn the user want to proceed or want to enter new destination file name or want to quit</w:t>
+      </w:r>
+    </w:p>
+    <w:p>
+      <w:pPr>
+        <w:pStyle w:val="Standard"/>
+      </w:pPr>
+    </w:p>
+    <w:p>
+      <w:pPr>
+        <w:pStyle w:val="ListParagraph"/>
+      </w:pPr>
+      <w:r>
+        <w:t xml:space="preserve"> 128. Bulk file copy.</w:t>
+      </w:r>
+    </w:p>
+    <w:p>
+      <w:pPr>
+        <w:pStyle w:val="Standard"/>
+      </w:pPr>
+      <w:r>
+        <w:t xml:space="preserve">     </w:t>
+      </w:r>
+      <w:r>
+        <w:tab/>
+      </w:r>
+      <w:r>
+        <w:tab/>
+        <w:t>Take source and destination file paths from a file and copy the source file content into destination file.</w:t>
+      </w:r>
+    </w:p>
+    <w:p>
+      <w:pPr>
+        <w:pStyle w:val="Standard"/>
+      </w:pPr>
+      <w:r>
+        <w:t xml:space="preserve">     </w:t>
+      </w:r>
+      <w:r>
+        <w:tab/>
+      </w:r>
+      <w:r>
+        <w:tab/>
+        <w:t>Maintain configuration file and put the below fields there</w:t>
+      </w:r>
+    </w:p>
+    <w:p>
+      <w:pPr>
+        <w:pStyle w:val="Standard"/>
+      </w:pPr>
+      <w:r>
+        <w:t xml:space="preserve">      </w:t>
+      </w:r>
+      <w:r>
+        <w:tab/>
+      </w:r>
+      <w:r>
+        <w:tab/>
+        <w:t>Source not found: Skip the copy</w:t>
+      </w:r>
+    </w:p>
+    <w:p>
+      <w:pPr>
+        <w:pStyle w:val="Standard"/>
+      </w:pPr>
+      <w:r>
+        <w:t xml:space="preserve">      </w:t>
+      </w:r>
+      <w:r>
+        <w:tab/>
+      </w:r>
+      <w:r>
+        <w:tab/>
+        <w:t>destination found: skip/replace</w:t>
+      </w:r>
+    </w:p>
+    <w:p>
+      <w:pPr>
+        <w:pStyle w:val="Standard"/>
+      </w:pPr>
+      <w:r>
+        <w:t xml:space="preserve">     </w:t>
+      </w:r>
+      <w:r>
+        <w:tab/>
+      </w:r>
+      <w:r>
+        <w:tab/>
+        <w:t xml:space="preserve">maintain a remarks log. What are the files skiped from copy because no source file </w:t>
+      </w:r>
+      <w:proofErr w:type="gramStart"/>
+      <w:r>
+        <w:t>found.</w:t>
+      </w:r>
+      <w:proofErr w:type="gramEnd"/>
+      <w:r>
+        <w:t xml:space="preserve"> What are the files skip/replaced because of destination file foun in the specified </w:t>
+      </w:r>
+      <w:proofErr w:type="gramStart"/>
+      <w:r>
+        <w:t>path</w:t>
+      </w:r>
+      <w:proofErr w:type="gramEnd"/>
+    </w:p>
+    <w:p>
+      <w:pPr>
+        <w:pStyle w:val="Standard"/>
+      </w:pPr>
+      <w:r>
+        <w:t>SAMPLE PROJECT:</w:t>
+      </w:r>
+    </w:p>
+    <w:p>
+      <w:pPr>
+        <w:pStyle w:val="Standard"/>
+      </w:pPr>
+      <w:r>
+        <w:t>Company recruitment drive</w:t>
+      </w:r>
+    </w:p>
+    <w:p>
+      <w:pPr>
+        <w:pStyle w:val="Standard"/>
       </w:pPr>
       <w:r>
         <w:lastRenderedPageBreak/>
-        <w:t>Ask the user to enter symptoms. Based on this symptoms Suggest the user to what disease it may be and few advices.</w:t>
-      </w:r>
-    </w:p>
-    <w:p>
-      <w:pPr>
-        <w:pStyle w:val="ListParagraph"/>
-      </w:pPr>
-      <w:r>
-        <w:t>123. Take employees info (id,name, age, adress, sal, height, weight)</w:t>
-      </w:r>
-    </w:p>
-    <w:p>
-      <w:pPr>
-        <w:pStyle w:val="Standard"/>
-      </w:pPr>
-      <w:r>
-        <w:t xml:space="preserve">   </w:t>
-      </w:r>
-      <w:r>
-        <w:tab/>
-      </w:r>
-      <w:r>
-        <w:tab/>
-        <w:t xml:space="preserve"> a. Take id, provide employee information for that id.</w:t>
+        <w:t>"""</w:t>
+      </w:r>
+    </w:p>
+    <w:p>
+      <w:pPr>
+        <w:pStyle w:val="Standard"/>
+      </w:pPr>
+      <w:r>
+        <w:t>Console based APP</w:t>
+      </w:r>
+    </w:p>
+    <w:p>
+      <w:pPr>
+        <w:pStyle w:val="Standard"/>
+      </w:pPr>
+      <w:r>
+        <w:t>1:login</w:t>
+      </w:r>
+    </w:p>
+    <w:p>
+      <w:pPr>
+        <w:pStyle w:val="Standard"/>
+      </w:pPr>
+      <w:proofErr w:type="gramStart"/>
+      <w:r>
+        <w:t>2:register</w:t>
+      </w:r>
+      <w:proofErr w:type="gramEnd"/>
+    </w:p>
+    <w:p>
+      <w:pPr>
+        <w:pStyle w:val="Standard"/>
+      </w:pPr>
+      <w:r>
+        <w:t>Enter an option:</w:t>
+      </w:r>
+    </w:p>
+    <w:p>
+      <w:pPr>
+        <w:pStyle w:val="Standard"/>
+      </w:pPr>
+      <w:r>
+        <w:t>1--&gt; username:</w:t>
+      </w:r>
+    </w:p>
+    <w:p>
+      <w:pPr>
+        <w:pStyle w:val="Standard"/>
+      </w:pPr>
+      <w:r>
+        <w:t xml:space="preserve">     password:</w:t>
+      </w:r>
+    </w:p>
+    <w:p>
+      <w:pPr>
+        <w:pStyle w:val="Standard"/>
+      </w:pPr>
+      <w:r>
+        <w:t xml:space="preserve">     if the username and password is there in your db then show operation menu:</w:t>
+      </w:r>
+    </w:p>
+    <w:p>
+      <w:pPr>
+        <w:pStyle w:val="Standard"/>
+      </w:pPr>
+      <w:r>
+        <w:t xml:space="preserve">            </w:t>
+      </w:r>
+      <w:proofErr w:type="gramStart"/>
+      <w:r>
+        <w:t>1:know</w:t>
+      </w:r>
+      <w:proofErr w:type="gramEnd"/>
+      <w:r>
+        <w:t xml:space="preserve"> your details</w:t>
+      </w:r>
+    </w:p>
+    <w:p>
+      <w:pPr>
+        <w:pStyle w:val="Standard"/>
+      </w:pPr>
+      <w:r>
+        <w:t xml:space="preserve">            </w:t>
+      </w:r>
+      <w:proofErr w:type="gramStart"/>
+      <w:r>
+        <w:t>2:drive</w:t>
+      </w:r>
+      <w:proofErr w:type="gramEnd"/>
+      <w:r>
+        <w:t xml:space="preserve"> date</w:t>
+      </w:r>
+    </w:p>
+    <w:p>
+      <w:pPr>
+        <w:pStyle w:val="Standard"/>
+      </w:pPr>
+      <w:r>
+        <w:t xml:space="preserve">        if he is a hr manager:</w:t>
+      </w:r>
+    </w:p>
+    <w:p>
+      <w:pPr>
+        <w:pStyle w:val="Standard"/>
+      </w:pPr>
+      <w:r>
+        <w:t xml:space="preserve">            1: aspirants group details by city</w:t>
+      </w:r>
+    </w:p>
+    <w:p>
+      <w:pPr>
+        <w:pStyle w:val="Standard"/>
+      </w:pPr>
+      <w:r>
+        <w:t xml:space="preserve">            2: Toatal aspirant count</w:t>
+      </w:r>
+    </w:p>
+    <w:p>
+      <w:pPr>
+        <w:pStyle w:val="Standard"/>
+      </w:pPr>
+      <w:r>
+        <w:t xml:space="preserve">            3: drive date</w:t>
+      </w:r>
+    </w:p>
+    <w:p>
+      <w:pPr>
+        <w:pStyle w:val="Standard"/>
+      </w:pPr>
+      <w:r>
+        <w:t xml:space="preserve">            4: update the drive date</w:t>
+      </w:r>
+    </w:p>
+    <w:p>
+      <w:pPr>
+        <w:pStyle w:val="Standard"/>
+      </w:pPr>
+      <w:r>
+        <w:t>2---&gt;</w:t>
+      </w:r>
+    </w:p>
+    <w:p>
+      <w:pPr>
+        <w:pStyle w:val="Standard"/>
+      </w:pPr>
+      <w:r>
+        <w:t xml:space="preserve">    username:</w:t>
+      </w:r>
+    </w:p>
+    <w:p>
+      <w:pPr>
+        <w:pStyle w:val="Standard"/>
+      </w:pPr>
+      <w:r>
+        <w:t xml:space="preserve">    password:</w:t>
+      </w:r>
+    </w:p>
+    <w:p>
+      <w:pPr>
+        <w:pStyle w:val="Standard"/>
+      </w:pPr>
+      <w:r>
+        <w:t xml:space="preserve">    email:</w:t>
+      </w:r>
+    </w:p>
+    <w:p>
+      <w:pPr>
+        <w:pStyle w:val="Standard"/>
+      </w:pPr>
+      <w:r>
+        <w:t xml:space="preserve">    phone:</w:t>
+      </w:r>
+    </w:p>
+    <w:p>
+      <w:pPr>
+        <w:pStyle w:val="Standard"/>
+      </w:pPr>
+      <w:r>
+        <w:t xml:space="preserve">    higher education:</w:t>
+      </w:r>
+    </w:p>
+    <w:p>
+      <w:pPr>
+        <w:pStyle w:val="Standard"/>
+      </w:pPr>
+      <w:r>
+        <w:t xml:space="preserve">    city</w:t>
+      </w:r>
+    </w:p>
+    <w:p>
+      <w:pPr>
+        <w:pStyle w:val="Standard"/>
+      </w:pPr>
+      <w:r>
+        <w:t>"""</w:t>
+      </w:r>
+    </w:p>
+    <w:p>
+      <w:pPr>
+        <w:pStyle w:val="Standard"/>
+      </w:pPr>
+      <w:r>
+        <w:t xml:space="preserve"> </w:t>
+      </w:r>
+    </w:p>
+    <w:p>
+      <w:pPr>
+        <w:pStyle w:val="Heading1"/>
+      </w:pPr>
+      <w:r>
+        <w:lastRenderedPageBreak/>
+        <w:t xml:space="preserve">     OOPS</w:t>
+      </w:r>
+    </w:p>
+    <w:p>
+      <w:pPr>
+        <w:pStyle w:val="Standard"/>
+      </w:pPr>
+      <w:r>
+        <w:t xml:space="preserve">     </w:t>
+      </w:r>
+    </w:p>
+    <w:p>
+      <w:pPr>
+        <w:pStyle w:val="ListParagraph"/>
+      </w:pPr>
+      <w:r>
+        <w:t xml:space="preserve"> 1. Write a </w:t>
+      </w:r>
+      <w:proofErr w:type="gramStart"/>
+      <w:r>
+        <w:t>class(</w:t>
+      </w:r>
+      <w:proofErr w:type="gramEnd"/>
+      <w:r>
+        <w:t>DB) program to create a table, insert values, update values, delete values of the table.</w:t>
+      </w:r>
+    </w:p>
+    <w:p>
+      <w:pPr>
+        <w:pStyle w:val="Standard"/>
+        <w:ind w:firstLine="720"/>
+      </w:pPr>
+      <w:r>
+        <w:t xml:space="preserve">All database operations code write in a file(db_operations.py) and call these operations in another </w:t>
+      </w:r>
+      <w:proofErr w:type="gramStart"/>
+      <w:r>
+        <w:t>file( app.py</w:t>
+      </w:r>
+      <w:proofErr w:type="gramEnd"/>
+      <w:r>
+        <w:t>).</w:t>
+      </w:r>
+    </w:p>
+    <w:p>
+      <w:pPr>
+        <w:pStyle w:val="Standard"/>
+        <w:ind w:firstLine="720"/>
+      </w:pPr>
+      <w:r>
+        <w:t>In app.py create instance of the DB class and call all the methods by passing some data.</w:t>
+      </w:r>
+    </w:p>
+    <w:p>
+      <w:pPr>
+        <w:pStyle w:val="Standard"/>
+        <w:ind w:firstLine="720"/>
+      </w:pPr>
+    </w:p>
+    <w:p>
+      <w:pPr>
+        <w:pStyle w:val="Standard"/>
+      </w:pPr>
+      <w:r>
+        <w:t xml:space="preserve">    2. write a program to do registration.</w:t>
+      </w:r>
+    </w:p>
+    <w:p>
+      <w:pPr>
+        <w:pStyle w:val="Standard"/>
+      </w:pPr>
+      <w:r>
+        <w:t xml:space="preserve">     </w:t>
+      </w:r>
+      <w:r>
+        <w:tab/>
+      </w:r>
+      <w:r>
+        <w:tab/>
+        <w:t xml:space="preserve">Write a </w:t>
+      </w:r>
+      <w:proofErr w:type="gramStart"/>
+      <w:r>
+        <w:t>methods</w:t>
+      </w:r>
+      <w:proofErr w:type="gramEnd"/>
+      <w:r>
+        <w:t xml:space="preserve"> in a class DB to open database connection and insert details in to database table.</w:t>
+      </w:r>
+    </w:p>
+    <w:p>
+      <w:pPr>
+        <w:pStyle w:val="Standard"/>
+      </w:pPr>
+      <w:r>
+        <w:t xml:space="preserve">3. Write a </w:t>
+      </w:r>
+      <w:proofErr w:type="gramStart"/>
+      <w:r>
+        <w:t>Model</w:t>
+      </w:r>
+      <w:proofErr w:type="gramEnd"/>
+      <w:r>
+        <w:t xml:space="preserve"> parent class and implement a create method.</w:t>
+      </w:r>
+    </w:p>
+    <w:p>
+      <w:pPr>
+        <w:pStyle w:val="Standard"/>
+      </w:pPr>
+      <w:r>
+        <w:t xml:space="preserve">Write child class person for Model and override method create method and call the </w:t>
+      </w:r>
+      <w:proofErr w:type="gramStart"/>
+      <w:r>
+        <w:t>parent(</w:t>
+      </w:r>
+      <w:proofErr w:type="gramEnd"/>
+      <w:r>
+        <w:t>Model) class create method in the child(person). create an instance of person class and call the create method.</w:t>
+      </w:r>
+    </w:p>
+    <w:p>
+      <w:pPr>
+        <w:pStyle w:val="Standard"/>
+      </w:pPr>
+    </w:p>
+    <w:p>
+      <w:pPr>
+        <w:pStyle w:val="ListParagraph"/>
+        <w:ind w:left="0"/>
+      </w:pPr>
+      <w:r>
+        <w:t>4. create a user defined datatype, and provide functionalities of addition subtraction and multiplication. Create three instances(obj</w:t>
+      </w:r>
+      <w:proofErr w:type="gramStart"/>
+      <w:r>
+        <w:t>1,obj</w:t>
+      </w:r>
+      <w:proofErr w:type="gramEnd"/>
+      <w:r>
+        <w:t xml:space="preserve">2,obj3) and print an output of obj1+obj2+obj3, obj1-obj2-obj3, obj1*obj2*obj3  </w:t>
+      </w:r>
+    </w:p>
+    <w:p>
+      <w:pPr>
+        <w:pStyle w:val="ListParagraph"/>
+        <w:ind w:left="0"/>
+      </w:pPr>
+      <w:r>
+        <w:t xml:space="preserve">5. addition, subtraction, multiplication operations are not supported by dictionary. Write a program to provide addition, subtraction, </w:t>
+      </w:r>
+      <w:proofErr w:type="gramStart"/>
+      <w:r>
+        <w:t>and  multiplication</w:t>
+      </w:r>
+      <w:proofErr w:type="gramEnd"/>
+      <w:r>
+        <w:t xml:space="preserve"> operations to dictionary. Write your own definition for operations.</w:t>
+      </w:r>
+    </w:p>
+    <w:p>
+      <w:pPr>
+        <w:pStyle w:val="ListParagraph"/>
+        <w:ind w:left="0"/>
+      </w:pPr>
+      <w:r>
+        <w:t xml:space="preserve">6. write a class that can create only one object. IF create one more object then it should </w:t>
+      </w:r>
+      <w:proofErr w:type="gramStart"/>
+      <w:r>
+        <w:t>written</w:t>
+      </w:r>
+      <w:proofErr w:type="gramEnd"/>
+      <w:r>
+        <w:t xml:space="preserve"> existing object but not new. Create three instances and print </w:t>
+      </w:r>
+      <w:proofErr w:type="gramStart"/>
+      <w:r>
+        <w:t>id’s</w:t>
+      </w:r>
+      <w:proofErr w:type="gramEnd"/>
+      <w:r>
+        <w:t xml:space="preserve"> of the instances. All the </w:t>
+      </w:r>
+      <w:proofErr w:type="gramStart"/>
+      <w:r>
+        <w:t>id’s</w:t>
+      </w:r>
+      <w:proofErr w:type="gramEnd"/>
+      <w:r>
+        <w:t xml:space="preserve"> should show same address.</w:t>
+      </w:r>
+    </w:p>
+    <w:p>
+      <w:pPr>
+        <w:pStyle w:val="ListParagraph"/>
+        <w:ind w:left="0"/>
+      </w:pPr>
+      <w:r>
+        <w:t xml:space="preserve">7. implement class method and instance method and static method in a class with an example. Create </w:t>
+      </w:r>
+      <w:proofErr w:type="gramStart"/>
+      <w:r>
+        <w:t>a</w:t>
+      </w:r>
+      <w:proofErr w:type="gramEnd"/>
+      <w:r>
+        <w:t xml:space="preserve"> instance and call all the methods. Write down what is class method and instance method and static method.</w:t>
+      </w:r>
+    </w:p>
+    <w:p>
+      <w:pPr>
+        <w:pStyle w:val="ListParagraph"/>
+        <w:ind w:left="0"/>
+      </w:pPr>
+      <w:r>
+        <w:t>8. write a class program to demonstrate method overloading in python using below scenario.</w:t>
+      </w:r>
+    </w:p>
+    <w:p>
+      <w:pPr>
+        <w:pStyle w:val="Standard"/>
+      </w:pPr>
+      <w:r>
+        <w:t xml:space="preserve">  9. Write a class and constructor to create an </w:t>
+      </w:r>
+      <w:proofErr w:type="gramStart"/>
+      <w:r>
+        <w:t>instances</w:t>
+      </w:r>
+      <w:proofErr w:type="gramEnd"/>
+      <w:r>
+        <w:t xml:space="preserve"> like below</w:t>
       </w:r>
     </w:p>
     <w:p>
@@ -3039,699 +4197,56 @@
       </w:r>
       <w:r>
         <w:tab/>
-      </w:r>
-      <w:r>
-        <w:tab/>
-        <w:t>b. find out average salary.</w:t>
-      </w:r>
-    </w:p>
-    <w:p>
-      <w:pPr>
-        <w:pStyle w:val="Standard"/>
-      </w:pPr>
-      <w:r>
+        <w:t>a. p1 = person(id=</w:t>
+      </w:r>
+      <w:proofErr w:type="gramStart"/>
+      <w:r>
+        <w:t>1,name</w:t>
+      </w:r>
+      <w:proofErr w:type="gramEnd"/>
+      <w:r>
+        <w:t>=”ashok”,age=23,sal=56787)</w:t>
+      </w:r>
+    </w:p>
+    <w:p>
+      <w:pPr>
+        <w:pStyle w:val="Standard"/>
+      </w:pPr>
+      <w:r>
+        <w:t xml:space="preserve">           </w:t>
+      </w:r>
+      <w:r>
+        <w:tab/>
+        <w:t xml:space="preserve"> b. p2 = person(id=</w:t>
+      </w:r>
+      <w:proofErr w:type="gramStart"/>
+      <w:r>
+        <w:t>2,age</w:t>
+      </w:r>
+      <w:proofErr w:type="gramEnd"/>
+      <w:r>
+        <w:t>=24,adhar=23456)</w:t>
+      </w:r>
+    </w:p>
+    <w:p>
+      <w:pPr>
+        <w:pStyle w:val="Standard"/>
+      </w:pPr>
+      <w:r>
+        <w:lastRenderedPageBreak/>
         <w:t xml:space="preserve">    </w:t>
       </w:r>
       <w:r>
         <w:tab/>
-      </w:r>
-      <w:r>
-        <w:tab/>
-        <w:t>c. find out which age, address taking the heighest salary</w:t>
-      </w:r>
-    </w:p>
-    <w:p>
-      <w:pPr>
-        <w:pStyle w:val="Standard"/>
-      </w:pPr>
-      <w:r>
-        <w:t xml:space="preserve">   </w:t>
-      </w:r>
-      <w:r>
-        <w:tab/>
-      </w:r>
-      <w:r>
-        <w:tab/>
-        <w:t xml:space="preserve"> d. find out every employee BMI value</w:t>
-      </w:r>
-    </w:p>
-    <w:p>
-      <w:pPr>
-        <w:pStyle w:val="Standard"/>
-      </w:pPr>
-      <w:r>
-        <w:t xml:space="preserve">    </w:t>
-      </w:r>
-      <w:r>
-        <w:tab/>
-      </w:r>
-      <w:r>
-        <w:tab/>
-        <w:t>e. Finally find out the Organization overall BMI</w:t>
-      </w:r>
-    </w:p>
-    <w:p>
-      <w:pPr>
-        <w:pStyle w:val="ListParagraph"/>
-      </w:pPr>
-      <w:r>
-        <w:t>124. read the file which contains the size greater than your ram size</w:t>
-      </w:r>
-    </w:p>
-    <w:p>
-      <w:pPr>
-        <w:pStyle w:val="ListParagraph"/>
-      </w:pPr>
-      <w:r>
-        <w:t xml:space="preserve"> 125. Read ten gb movie</w:t>
-      </w:r>
-    </w:p>
-    <w:p>
-      <w:pPr>
-        <w:pStyle w:val="ListParagraph"/>
-      </w:pPr>
-      <w:r>
-        <w:t>126.  Collect emp information in a file Provide these operations.</w:t>
-      </w:r>
-    </w:p>
-    <w:p>
-      <w:pPr>
-        <w:pStyle w:val="Standard"/>
-      </w:pPr>
-      <w:r>
-        <w:t xml:space="preserve">    </w:t>
-      </w:r>
-    </w:p>
-    <w:p>
-      <w:pPr>
-        <w:pStyle w:val="Standard"/>
-      </w:pPr>
-      <w:r>
-        <w:t xml:space="preserve">   </w:t>
-      </w:r>
-      <w:r>
-        <w:tab/>
-      </w:r>
-      <w:r>
-        <w:tab/>
-        <w:t xml:space="preserve"> Menu:</w:t>
-      </w:r>
-    </w:p>
-    <w:p>
-      <w:pPr>
-        <w:pStyle w:val="Standard"/>
-      </w:pPr>
-      <w:r>
-        <w:t xml:space="preserve">     </w:t>
-      </w:r>
-      <w:r>
-        <w:tab/>
-      </w:r>
-      <w:r>
-        <w:tab/>
-      </w:r>
-      <w:r>
-        <w:tab/>
-        <w:t>1. Get information information of an employee</w:t>
-      </w:r>
-    </w:p>
-    <w:p>
-      <w:pPr>
-        <w:pStyle w:val="Standard"/>
-      </w:pPr>
-      <w:r>
-        <w:t xml:space="preserve">     </w:t>
-      </w:r>
-      <w:r>
-        <w:tab/>
-      </w:r>
-      <w:r>
-        <w:tab/>
-      </w:r>
-      <w:r>
-        <w:tab/>
-        <w:t>2. Modify employee information</w:t>
-      </w:r>
-    </w:p>
-    <w:p>
-      <w:pPr>
-        <w:pStyle w:val="Standard"/>
-      </w:pPr>
-      <w:r>
-        <w:t xml:space="preserve">     </w:t>
-      </w:r>
-      <w:r>
-        <w:tab/>
-      </w:r>
-      <w:r>
-        <w:tab/>
-      </w:r>
-      <w:r>
-        <w:tab/>
-        <w:t>3. delete an employee information (Only status field change in the employee file)</w:t>
-      </w:r>
-    </w:p>
-    <w:p>
-      <w:pPr>
-        <w:pStyle w:val="Standard"/>
-      </w:pPr>
-      <w:r>
-        <w:t xml:space="preserve">     </w:t>
-      </w:r>
-      <w:r>
-        <w:tab/>
-      </w:r>
-      <w:r>
-        <w:tab/>
-      </w:r>
-      <w:r>
-        <w:tab/>
-        <w:t>4. Add an employee.</w:t>
-      </w:r>
-    </w:p>
-    <w:p>
-      <w:pPr>
-        <w:pStyle w:val="ListParagraph"/>
-      </w:pPr>
-      <w:r>
-        <w:t>127. Take Source and destination file paths from command line arguments and copy the sourcontent into destination.</w:t>
-      </w:r>
-    </w:p>
-    <w:p>
-      <w:pPr>
-        <w:pStyle w:val="Standard"/>
-      </w:pPr>
-      <w:r>
-        <w:t xml:space="preserve">   </w:t>
-      </w:r>
-      <w:r>
-        <w:tab/>
-      </w:r>
-      <w:r>
-        <w:tab/>
-        <w:t xml:space="preserve"> Make Sure that your program checking the below conditions.</w:t>
-      </w:r>
-    </w:p>
-    <w:p>
-      <w:pPr>
-        <w:pStyle w:val="Standard"/>
-      </w:pPr>
-      <w:r>
-        <w:t xml:space="preserve">     </w:t>
-      </w:r>
-      <w:r>
-        <w:tab/>
-      </w:r>
-      <w:r>
-        <w:tab/>
-        <w:t>1.if the source file not there. Should ask the user to enter new source file or want to quit a program</w:t>
-      </w:r>
-    </w:p>
-    <w:p>
-      <w:pPr>
-        <w:pStyle w:val="Standard"/>
-      </w:pPr>
-      <w:r>
-        <w:t xml:space="preserve">     </w:t>
-      </w:r>
-      <w:r>
-        <w:tab/>
-      </w:r>
-      <w:r>
-        <w:tab/>
-        <w:t>2.if the destination file already there in the specified path. Should warn the user want to proceed or want to enter new destination file name or want to quit</w:t>
-      </w:r>
-    </w:p>
-    <w:p>
-      <w:pPr>
-        <w:pStyle w:val="Standard"/>
-      </w:pPr>
-    </w:p>
-    <w:p>
-      <w:pPr>
-        <w:pStyle w:val="ListParagraph"/>
-      </w:pPr>
-      <w:r>
-        <w:t xml:space="preserve"> 128. Bulk file copy.</w:t>
-      </w:r>
-    </w:p>
-    <w:p>
-      <w:pPr>
-        <w:pStyle w:val="Standard"/>
-      </w:pPr>
-      <w:r>
-        <w:lastRenderedPageBreak/>
-        <w:t xml:space="preserve">     </w:t>
-      </w:r>
-      <w:r>
-        <w:tab/>
-      </w:r>
-      <w:r>
-        <w:tab/>
-        <w:t>Take source and destination file paths from a file and copy the source file content into destination file.</w:t>
-      </w:r>
-    </w:p>
-    <w:p>
-      <w:pPr>
-        <w:pStyle w:val="Standard"/>
-      </w:pPr>
-      <w:r>
-        <w:t xml:space="preserve">     </w:t>
-      </w:r>
-      <w:r>
-        <w:tab/>
-      </w:r>
-      <w:r>
-        <w:tab/>
-        <w:t>Maintain configuration file and put the below fields there</w:t>
-      </w:r>
-    </w:p>
-    <w:p>
-      <w:pPr>
-        <w:pStyle w:val="Standard"/>
-      </w:pPr>
-      <w:r>
-        <w:t xml:space="preserve">      </w:t>
-      </w:r>
-      <w:r>
-        <w:tab/>
-      </w:r>
-      <w:r>
-        <w:tab/>
-        <w:t>Source not found: Skip the copy</w:t>
-      </w:r>
-    </w:p>
-    <w:p>
-      <w:pPr>
-        <w:pStyle w:val="Standard"/>
-      </w:pPr>
-      <w:r>
-        <w:t xml:space="preserve">      </w:t>
-      </w:r>
-      <w:r>
-        <w:tab/>
-      </w:r>
-      <w:r>
-        <w:tab/>
-        <w:t>destination found: skip/replace</w:t>
-      </w:r>
-    </w:p>
-    <w:p>
-      <w:pPr>
-        <w:pStyle w:val="Standard"/>
-      </w:pPr>
-      <w:r>
-        <w:t xml:space="preserve">     </w:t>
-      </w:r>
-      <w:r>
-        <w:tab/>
-      </w:r>
-      <w:r>
-        <w:tab/>
-        <w:t>maintain a remarks log. What are the files skiped from copy because no source file found. What are the files skip/replaced because of destination file foun in the specified path</w:t>
-      </w:r>
-    </w:p>
-    <w:p>
-      <w:pPr>
-        <w:pStyle w:val="Standard"/>
-      </w:pPr>
-      <w:r>
-        <w:t>SAMPLE PROJECT:</w:t>
-      </w:r>
-    </w:p>
-    <w:p>
-      <w:pPr>
-        <w:pStyle w:val="Standard"/>
-      </w:pPr>
-      <w:r>
-        <w:t>"""</w:t>
-      </w:r>
-    </w:p>
-    <w:p>
-      <w:pPr>
-        <w:pStyle w:val="Standard"/>
-      </w:pPr>
-      <w:r>
-        <w:t>Console based APP</w:t>
-      </w:r>
-    </w:p>
-    <w:p>
-      <w:pPr>
-        <w:pStyle w:val="Standard"/>
-      </w:pPr>
-      <w:r>
-        <w:t>1:login</w:t>
-      </w:r>
-    </w:p>
-    <w:p>
-      <w:pPr>
-        <w:pStyle w:val="Standard"/>
-      </w:pPr>
-      <w:r>
-        <w:t>2:register</w:t>
-      </w:r>
-    </w:p>
-    <w:p>
-      <w:pPr>
-        <w:pStyle w:val="Standard"/>
-      </w:pPr>
-      <w:r>
-        <w:t>Enter an option:</w:t>
-      </w:r>
-    </w:p>
-    <w:p>
-      <w:pPr>
-        <w:pStyle w:val="Standard"/>
-      </w:pPr>
-      <w:r>
-        <w:t>1--&gt; username:</w:t>
-      </w:r>
-    </w:p>
-    <w:p>
-      <w:pPr>
-        <w:pStyle w:val="Standard"/>
-      </w:pPr>
-      <w:r>
-        <w:t xml:space="preserve">     password:</w:t>
-      </w:r>
-    </w:p>
-    <w:p>
-      <w:pPr>
-        <w:pStyle w:val="Standard"/>
-      </w:pPr>
-      <w:r>
-        <w:t xml:space="preserve">     if the username and password is there in your db then show operation menu:</w:t>
-      </w:r>
-    </w:p>
-    <w:p>
-      <w:pPr>
-        <w:pStyle w:val="Standard"/>
-      </w:pPr>
-      <w:r>
-        <w:t xml:space="preserve">            1:know your details</w:t>
-      </w:r>
-    </w:p>
-    <w:p>
-      <w:pPr>
-        <w:pStyle w:val="Standard"/>
-      </w:pPr>
-      <w:r>
-        <w:t xml:space="preserve">            2:drive date</w:t>
-      </w:r>
-    </w:p>
-    <w:p>
-      <w:pPr>
-        <w:pStyle w:val="Standard"/>
-      </w:pPr>
-      <w:r>
-        <w:t xml:space="preserve">        if he is a hr manager:</w:t>
-      </w:r>
-    </w:p>
-    <w:p>
-      <w:pPr>
-        <w:pStyle w:val="Standard"/>
-      </w:pPr>
-      <w:r>
-        <w:t xml:space="preserve">            1: aspirants group details by city</w:t>
-      </w:r>
-    </w:p>
-    <w:p>
-      <w:pPr>
-        <w:pStyle w:val="Standard"/>
-      </w:pPr>
-      <w:r>
-        <w:t xml:space="preserve">            2: Toatal aspirant count</w:t>
-      </w:r>
-    </w:p>
-    <w:p>
-      <w:pPr>
-        <w:pStyle w:val="Standard"/>
-      </w:pPr>
-      <w:r>
-        <w:t xml:space="preserve">            3: drive date</w:t>
-      </w:r>
-    </w:p>
-    <w:p>
-      <w:pPr>
-        <w:pStyle w:val="Standard"/>
-      </w:pPr>
-      <w:r>
-        <w:t xml:space="preserve">            4: update the drive date</w:t>
-      </w:r>
-    </w:p>
-    <w:p>
-      <w:pPr>
-        <w:pStyle w:val="Standard"/>
-      </w:pPr>
-      <w:r>
-        <w:t>2---&gt;</w:t>
-      </w:r>
-    </w:p>
-    <w:p>
-      <w:pPr>
-        <w:pStyle w:val="Standard"/>
-      </w:pPr>
-      <w:r>
-        <w:t xml:space="preserve">    username:</w:t>
-      </w:r>
-    </w:p>
-    <w:p>
-      <w:pPr>
-        <w:pStyle w:val="Standard"/>
-      </w:pPr>
-      <w:r>
-        <w:t xml:space="preserve">    password:</w:t>
-      </w:r>
-    </w:p>
-    <w:p>
-      <w:pPr>
-        <w:pStyle w:val="Standard"/>
-      </w:pPr>
-      <w:r>
-        <w:lastRenderedPageBreak/>
-        <w:t xml:space="preserve">    email:</w:t>
-      </w:r>
-    </w:p>
-    <w:p>
-      <w:pPr>
-        <w:pStyle w:val="Standard"/>
-      </w:pPr>
-      <w:r>
-        <w:t xml:space="preserve">    phone:</w:t>
-      </w:r>
-    </w:p>
-    <w:p>
-      <w:pPr>
-        <w:pStyle w:val="Standard"/>
-      </w:pPr>
-      <w:r>
-        <w:t xml:space="preserve">    higher education:</w:t>
-      </w:r>
-    </w:p>
-    <w:p>
-      <w:pPr>
-        <w:pStyle w:val="Standard"/>
-      </w:pPr>
-      <w:r>
-        <w:t xml:space="preserve">    city</w:t>
-      </w:r>
-    </w:p>
-    <w:p>
-      <w:pPr>
-        <w:pStyle w:val="Standard"/>
-      </w:pPr>
-      <w:r>
-        <w:t>"""</w:t>
-      </w:r>
-    </w:p>
-    <w:p>
-      <w:pPr>
-        <w:pStyle w:val="Standard"/>
-      </w:pPr>
-      <w:r>
-        <w:t xml:space="preserve"> </w:t>
-      </w:r>
-    </w:p>
-    <w:p>
-      <w:pPr>
-        <w:pStyle w:val="Heading1"/>
-      </w:pPr>
-      <w:r>
-        <w:t xml:space="preserve">     OOPS</w:t>
-      </w:r>
-    </w:p>
-    <w:p>
-      <w:pPr>
-        <w:pStyle w:val="Standard"/>
-      </w:pPr>
-      <w:r>
-        <w:t xml:space="preserve">     </w:t>
-      </w:r>
-    </w:p>
-    <w:p>
-      <w:pPr>
-        <w:pStyle w:val="ListParagraph"/>
-      </w:pPr>
-      <w:r>
-        <w:t xml:space="preserve"> 1. Write a class(DB) program to create a table, insert values, update values, delete values of the table.</w:t>
-      </w:r>
-    </w:p>
-    <w:p>
-      <w:pPr>
-        <w:pStyle w:val="Standard"/>
-        <w:ind w:firstLine="720"/>
-      </w:pPr>
-      <w:r>
-        <w:t>All database operations code write in a file(db_operations.py) and call these operations in another file( app.py).</w:t>
-      </w:r>
-    </w:p>
-    <w:p>
-      <w:pPr>
-        <w:pStyle w:val="Standard"/>
-        <w:ind w:firstLine="720"/>
-      </w:pPr>
-      <w:r>
-        <w:t>In app.py create instance of the DB class and call all the methods by passing some data.</w:t>
-      </w:r>
-    </w:p>
-    <w:p>
-      <w:pPr>
-        <w:pStyle w:val="Standard"/>
-        <w:ind w:firstLine="720"/>
-      </w:pPr>
-    </w:p>
-    <w:p>
-      <w:pPr>
-        <w:pStyle w:val="Standard"/>
-      </w:pPr>
-      <w:r>
-        <w:t xml:space="preserve">    2. write a program to do registration.</w:t>
-      </w:r>
-    </w:p>
-    <w:p>
-      <w:pPr>
-        <w:pStyle w:val="Standard"/>
-      </w:pPr>
-      <w:r>
-        <w:t xml:space="preserve">     </w:t>
-      </w:r>
-      <w:r>
-        <w:tab/>
-      </w:r>
-      <w:r>
-        <w:tab/>
-        <w:t>Write a methods in a class DB to open database connection and insert details in to database table.</w:t>
-      </w:r>
-    </w:p>
-    <w:p>
-      <w:pPr>
-        <w:pStyle w:val="Standard"/>
-      </w:pPr>
-      <w:r>
-        <w:t>3. Write a Model parent class and implement a create method.</w:t>
-      </w:r>
-    </w:p>
-    <w:p>
-      <w:pPr>
-        <w:pStyle w:val="Standard"/>
-      </w:pPr>
-      <w:r>
-        <w:t>Write child class person for Model and override method create method and call the parent(Model) class create method in the child(person). create an instance of person class and call the create method.</w:t>
-      </w:r>
-    </w:p>
-    <w:p>
-      <w:pPr>
-        <w:pStyle w:val="Standard"/>
-      </w:pPr>
-    </w:p>
-    <w:p>
-      <w:pPr>
-        <w:pStyle w:val="ListParagraph"/>
-        <w:ind w:left="0"/>
-      </w:pPr>
-      <w:r>
-        <w:t xml:space="preserve">4. create a user defined datatype, and provide functionalities of addition subtraction and multiplication. Create three instances(obj1,obj2,obj3) and print an output of obj1+obj2+obj3, obj1-obj2-obj3, obj1*obj2*obj3  </w:t>
-      </w:r>
-    </w:p>
-    <w:p>
-      <w:pPr>
-        <w:pStyle w:val="ListParagraph"/>
-        <w:ind w:left="0"/>
-      </w:pPr>
-      <w:r>
-        <w:t>5. addition, subtraction, multiplication operations are not supported by dictionary. Write a program to provide addition, subtraction, and  multiplication operations to dictionary. Write your own definition for operations.</w:t>
-      </w:r>
-    </w:p>
-    <w:p>
-      <w:pPr>
-        <w:pStyle w:val="ListParagraph"/>
-        <w:ind w:left="0"/>
-      </w:pPr>
-      <w:r>
-        <w:lastRenderedPageBreak/>
-        <w:t>6. write a class that can create only one object. IF create one more object then it should written existing object but not new. Create three instances and print id’s of the instances. All the id’s should show same address.</w:t>
-      </w:r>
-    </w:p>
-    <w:p>
-      <w:pPr>
-        <w:pStyle w:val="ListParagraph"/>
-        <w:ind w:left="0"/>
-      </w:pPr>
-      <w:r>
-        <w:t>7. implement class method and instance method and static method in a class with an example. Create a instance and call all the methods. Write down what is class method and instance method and static method.</w:t>
-      </w:r>
-    </w:p>
-    <w:p>
-      <w:pPr>
-        <w:pStyle w:val="ListParagraph"/>
-        <w:ind w:left="0"/>
-      </w:pPr>
-      <w:r>
-        <w:t>8. write a class program to demonstrate method overloading in python using below scenario.</w:t>
-      </w:r>
-    </w:p>
-    <w:p>
-      <w:pPr>
-        <w:pStyle w:val="Standard"/>
-      </w:pPr>
-      <w:r>
-        <w:t xml:space="preserve">  9. Write a class and constructor to create an instances like below</w:t>
-      </w:r>
-    </w:p>
-    <w:p>
-      <w:pPr>
-        <w:pStyle w:val="Standard"/>
-      </w:pPr>
-      <w:r>
-        <w:t xml:space="preserve">    </w:t>
-      </w:r>
-      <w:r>
-        <w:tab/>
-        <w:t>a. p1 = person(id=1,name=”ashok”,age=23,sal=56787)</w:t>
-      </w:r>
-    </w:p>
-    <w:p>
-      <w:pPr>
-        <w:pStyle w:val="Standard"/>
-      </w:pPr>
-      <w:r>
-        <w:t xml:space="preserve">           </w:t>
-      </w:r>
-      <w:r>
-        <w:tab/>
-        <w:t xml:space="preserve"> b. p2 = person(id=2,age=24,adhar=23456)</w:t>
-      </w:r>
-    </w:p>
-    <w:p>
-      <w:pPr>
-        <w:pStyle w:val="Standard"/>
-      </w:pPr>
-      <w:r>
-        <w:t xml:space="preserve">    </w:t>
-      </w:r>
-      <w:r>
-        <w:tab/>
-        <w:t xml:space="preserve">c. p3 = person(id=4,pan=”brcp3456”,sal=23,age=45)    </w:t>
+        <w:t>c. p3 = person(id=</w:t>
+      </w:r>
+      <w:proofErr w:type="gramStart"/>
+      <w:r>
+        <w:t>4,pan</w:t>
+      </w:r>
+      <w:proofErr w:type="gramEnd"/>
+      <w:r>
+        <w:t xml:space="preserve">=”brcp3456”,sal=23,age=45)    </w:t>
       </w:r>
     </w:p>
     <w:p>
@@ -3774,24 +4289,42 @@
       <w:pPr>
         <w:pStyle w:val="ListParagraph"/>
       </w:pPr>
-      <w:r>
-        <w:t>.WAP top remove substring form the given string without using replace function</w:t>
-      </w:r>
-    </w:p>
-    <w:p>
-      <w:pPr>
-        <w:pStyle w:val="ListParagraph"/>
-      </w:pPr>
-      <w:r>
-        <w:t>.WAP to remove perticular element from a given list for all occurancers</w:t>
-      </w:r>
-    </w:p>
-    <w:p>
-      <w:pPr>
-        <w:pStyle w:val="ListParagraph"/>
-      </w:pPr>
-      <w:r>
-        <w:t>. take two lists keys, values and form a dictionary</w:t>
+      <w:proofErr w:type="gramStart"/>
+      <w:r>
+        <w:t>.WAP</w:t>
+      </w:r>
+      <w:proofErr w:type="gramEnd"/>
+      <w:r>
+        <w:t xml:space="preserve"> top remove substring form the given string without using replace function</w:t>
+      </w:r>
+    </w:p>
+    <w:p>
+      <w:pPr>
+        <w:pStyle w:val="ListParagraph"/>
+      </w:pPr>
+      <w:proofErr w:type="gramStart"/>
+      <w:r>
+        <w:t>.WAP</w:t>
+      </w:r>
+      <w:proofErr w:type="gramEnd"/>
+      <w:r>
+        <w:t xml:space="preserve"> to remove perticular element from a given list for all occurancers</w:t>
+      </w:r>
+    </w:p>
+    <w:p>
+      <w:pPr>
+        <w:pStyle w:val="ListParagraph"/>
+      </w:pPr>
+      <w:r>
+        <w:t xml:space="preserve">. take two </w:t>
+      </w:r>
+      <w:proofErr w:type="gramStart"/>
+      <w:r>
+        <w:t>lists</w:t>
+      </w:r>
+      <w:proofErr w:type="gramEnd"/>
+      <w:r>
+        <w:t xml:space="preserve"> keys, values and form a dictionary</w:t>
       </w:r>
     </w:p>
     <w:p>
@@ -3806,48 +4339,84 @@
       <w:pPr>
         <w:pStyle w:val="ListParagraph"/>
       </w:pPr>
-      <w:r>
-        <w:t>.s="python program"  output: python marporp.</w:t>
-      </w:r>
-    </w:p>
-    <w:p>
-      <w:pPr>
-        <w:pStyle w:val="ListParagraph"/>
-      </w:pPr>
-      <w:r>
-        <w:t>.Use any api service using requests module and parse the data</w:t>
-      </w:r>
-    </w:p>
-    <w:p>
-      <w:pPr>
-        <w:pStyle w:val="ListParagraph"/>
-      </w:pPr>
-      <w:r>
-        <w:t>.Write a serivces to provide the data there in the database to the clients</w:t>
-      </w:r>
-    </w:p>
-    <w:p>
-      <w:pPr>
-        <w:pStyle w:val="ListParagraph"/>
-      </w:pPr>
-      <w:r>
-        <w:t>.Write a services to create, delete and modify the data which is there in the database.</w:t>
-      </w:r>
-    </w:p>
-    <w:p>
-      <w:pPr>
-        <w:pStyle w:val="ListParagraph"/>
-      </w:pPr>
-      <w:r>
-        <w:t>Write a own_split(data=data,delimeter='\n',keepdelimeter=False) method to keep the delimeter while splitting the data, if the developer pass keepdelimeter=True</w:t>
-      </w:r>
-    </w:p>
-    <w:p>
-      <w:pPr>
-        <w:pStyle w:val="ListParagraph"/>
-      </w:pPr>
-      <w:r>
-        <w:t>persons=[{'id':1,'name':"name1"},{'id':2,'name':'namme2'}]. write the pesons info in to file and read and iterate through the data</w:t>
+      <w:proofErr w:type="gramStart"/>
+      <w:r>
+        <w:t>.s</w:t>
+      </w:r>
+      <w:proofErr w:type="gramEnd"/>
+      <w:r>
+        <w:t>="python program"  output: python marporp.</w:t>
+      </w:r>
+    </w:p>
+    <w:p>
+      <w:pPr>
+        <w:pStyle w:val="ListParagraph"/>
+      </w:pPr>
+      <w:proofErr w:type="gramStart"/>
+      <w:r>
+        <w:t>.Use</w:t>
+      </w:r>
+      <w:proofErr w:type="gramEnd"/>
+      <w:r>
+        <w:t xml:space="preserve"> any api service using requests module and parse the data</w:t>
+      </w:r>
+    </w:p>
+    <w:p>
+      <w:pPr>
+        <w:pStyle w:val="ListParagraph"/>
+      </w:pPr>
+      <w:proofErr w:type="gramStart"/>
+      <w:r>
+        <w:t>.Write</w:t>
+      </w:r>
+      <w:proofErr w:type="gramEnd"/>
+      <w:r>
+        <w:t xml:space="preserve"> a serivces to provide the data there in the database to the clients</w:t>
+      </w:r>
+    </w:p>
+    <w:p>
+      <w:pPr>
+        <w:pStyle w:val="ListParagraph"/>
+      </w:pPr>
+      <w:proofErr w:type="gramStart"/>
+      <w:r>
+        <w:t>.Write</w:t>
+      </w:r>
+      <w:proofErr w:type="gramEnd"/>
+      <w:r>
+        <w:t xml:space="preserve"> a services to create, delete and modify the data which is there in the database.</w:t>
+      </w:r>
+    </w:p>
+    <w:p>
+      <w:pPr>
+        <w:pStyle w:val="ListParagraph"/>
+      </w:pPr>
+      <w:r>
+        <w:t>Write a own_split(data=</w:t>
+      </w:r>
+      <w:proofErr w:type="gramStart"/>
+      <w:r>
+        <w:t>data,delimeter</w:t>
+      </w:r>
+      <w:proofErr w:type="gramEnd"/>
+      <w:r>
+        <w:t>='\n',keepdelimeter=False) method to keep the delimeter while splitting the data, if the developer pass keepdelimeter=True</w:t>
+      </w:r>
+    </w:p>
+    <w:p>
+      <w:pPr>
+        <w:pStyle w:val="ListParagraph"/>
+      </w:pPr>
+      <w:r>
+        <w:t>persons=[{'id':1,'name':"name1"</w:t>
+      </w:r>
+      <w:proofErr w:type="gramStart"/>
+      <w:r>
+        <w:t>},{</w:t>
+      </w:r>
+      <w:proofErr w:type="gramEnd"/>
+      <w:r>
+        <w:t>'id':2,'name':'namme2'}]. write the pesons info in to file and read and iterate through the data</w:t>
       </w:r>
     </w:p>
     <w:p>
@@ -3889,14 +4458,23 @@
         <w:pStyle w:val="ListParagraph"/>
       </w:pPr>
       <w:r>
-        <w:t xml:space="preserve"> Take the data set of sutdents with total marks and add the rank,result, grade columns.</w:t>
-      </w:r>
-    </w:p>
-    <w:p>
-      <w:pPr>
-        <w:pStyle w:val="ListParagraph"/>
-      </w:pPr>
-      <w:r>
+        <w:t xml:space="preserve"> Take the data set of sutdents with total marks and add the </w:t>
+      </w:r>
+      <w:proofErr w:type="gramStart"/>
+      <w:r>
+        <w:t>rank,result</w:t>
+      </w:r>
+      <w:proofErr w:type="gramEnd"/>
+      <w:r>
+        <w:t>, grade columns.</w:t>
+      </w:r>
+    </w:p>
+    <w:p>
+      <w:pPr>
+        <w:pStyle w:val="ListParagraph"/>
+      </w:pPr>
+      <w:r>
+        <w:lastRenderedPageBreak/>
         <w:t xml:space="preserve"> Create customer table in any DBMS (sqlite3/mysql/postgres/oracle). write service and request program: request: sends the client id, service: based on client id the service need to send the client information.</w:t>
       </w:r>
     </w:p>
@@ -3921,8 +4499,13 @@
         <w:pStyle w:val="ListParagraph"/>
       </w:pPr>
       <w:r>
-        <w:t>What is the biggest prime number in the given range</w:t>
-      </w:r>
+        <w:t xml:space="preserve">What is the biggest prime number in the given </w:t>
+      </w:r>
+      <w:proofErr w:type="gramStart"/>
+      <w:r>
+        <w:t>range</w:t>
+      </w:r>
+      <w:proofErr w:type="gramEnd"/>
     </w:p>
     <w:p>
       <w:pPr>
@@ -4002,60 +4585,73 @@
         <w:pStyle w:val="Standard"/>
       </w:pPr>
       <w:r>
-        <w:t xml:space="preserve">        for Example if given String is "Morning" then it should print "M". This question demonstrates efficient use of Hashtable. We scan the string from left to right counting the number occurrences of each character in a Hashtable. Then we perform a second pass and check the counts of every character. </w:t>
-      </w:r>
+        <w:t xml:space="preserve">        for </w:t>
+      </w:r>
+      <w:proofErr w:type="gramStart"/>
+      <w:r>
+        <w:t>Example</w:t>
+      </w:r>
+      <w:proofErr w:type="gramEnd"/>
+      <w:r>
+        <w:t xml:space="preserve"> if given String is "Morning" then it should print "M". This question demonstrates efficient use of Hashtable. We scan the string from left to right counting the number occurrences of each character in a Hashtable. Then we perform a second pass and check the counts of every character. Whenever we hit a count of </w:t>
+      </w:r>
+      <w:proofErr w:type="gramStart"/>
+      <w:r>
+        <w:t>1</w:t>
+      </w:r>
+      <w:proofErr w:type="gramEnd"/>
+      <w:r>
+        <w:t xml:space="preserve"> we return that character, that’s the first unique letter. Be prepared for follow-up question for improving memory efficiency, solving it without hash table as well.</w:t>
+      </w:r>
+    </w:p>
+    <w:p>
+      <w:pPr>
+        <w:pStyle w:val="Standard"/>
+      </w:pPr>
+    </w:p>
+    <w:p>
+      <w:pPr>
+        <w:pStyle w:val="ListParagraph"/>
+      </w:pPr>
+      <w:r>
+        <w:t>How to find all permutations of String?</w:t>
+      </w:r>
+    </w:p>
+    <w:p>
+      <w:pPr>
+        <w:pStyle w:val="Standard"/>
+      </w:pPr>
+      <w:r>
+        <w:t xml:space="preserve">      for example, the if input is "xyz" then it should print "xyz", "yzx", "zxy", "xzy", "yxz", "zyx".</w:t>
+      </w:r>
+    </w:p>
+    <w:p>
+      <w:pPr>
+        <w:pStyle w:val="Standard"/>
+      </w:pPr>
+    </w:p>
+    <w:p>
+      <w:pPr>
+        <w:pStyle w:val="ListParagraph"/>
+      </w:pPr>
+      <w:r>
+        <w:t>How to check if String is Palindrome?</w:t>
+      </w:r>
+    </w:p>
+    <w:p>
+      <w:pPr>
+        <w:pStyle w:val="Standard"/>
+      </w:pPr>
+      <w:r>
+        <w:t xml:space="preserve">    For example, if the input is "radar", the output should be true, if input is "madam" output will be true, and if input         is "python" output should be false.</w:t>
+      </w:r>
+    </w:p>
+    <w:p>
+      <w:pPr>
+        <w:pStyle w:val="ListParagraph"/>
+      </w:pPr>
       <w:r>
         <w:lastRenderedPageBreak/>
-        <w:t>Whenever we hit a count of 1 we return that character, that’s the first unique letter. Be prepared for follow-up question for improving memory efficiency, solving it without hash table as well.</w:t>
-      </w:r>
-    </w:p>
-    <w:p>
-      <w:pPr>
-        <w:pStyle w:val="Standard"/>
-      </w:pPr>
-    </w:p>
-    <w:p>
-      <w:pPr>
-        <w:pStyle w:val="ListParagraph"/>
-      </w:pPr>
-      <w:r>
-        <w:t>How to find all permutations of String?</w:t>
-      </w:r>
-    </w:p>
-    <w:p>
-      <w:pPr>
-        <w:pStyle w:val="Standard"/>
-      </w:pPr>
-      <w:r>
-        <w:t xml:space="preserve">      for example, the if input is "xyz" then it should print "xyz", "yzx", "zxy", "xzy", "yxz", "zyx".</w:t>
-      </w:r>
-    </w:p>
-    <w:p>
-      <w:pPr>
-        <w:pStyle w:val="Standard"/>
-      </w:pPr>
-    </w:p>
-    <w:p>
-      <w:pPr>
-        <w:pStyle w:val="ListParagraph"/>
-      </w:pPr>
-      <w:r>
-        <w:t>How to check if String is Palindrome?</w:t>
-      </w:r>
-    </w:p>
-    <w:p>
-      <w:pPr>
-        <w:pStyle w:val="Standard"/>
-      </w:pPr>
-      <w:r>
-        <w:t xml:space="preserve">    For example, if the input is "radar", the output should be true, if input is "madam" output will be true, and if input         is "python" output should be false.</w:t>
-      </w:r>
-    </w:p>
-    <w:p>
-      <w:pPr>
-        <w:pStyle w:val="ListParagraph"/>
-      </w:pPr>
-      <w:r>
         <w:t xml:space="preserve"> How to remove duplicate characters from String?</w:t>
       </w:r>
     </w:p>
@@ -4064,28 +4660,49 @@
         <w:pStyle w:val="Standard"/>
       </w:pPr>
       <w:r>
-        <w:t xml:space="preserve">    For example, if the input is ‘bananas’ the output will be ‘bans’. Pay attention to what output could be, because if you     look closely original order of characters are retained the in output.</w:t>
-      </w:r>
-    </w:p>
-    <w:p>
-      <w:pPr>
-        <w:pStyle w:val="ListParagraph"/>
-      </w:pPr>
-      <w:r>
-        <w:t>How  to return highest occurred character in a String?</w:t>
-      </w:r>
-    </w:p>
-    <w:p>
-      <w:pPr>
-        <w:pStyle w:val="Standard"/>
-      </w:pPr>
-    </w:p>
-    <w:p>
-      <w:pPr>
-        <w:pStyle w:val="Standard"/>
-      </w:pPr>
-      <w:r>
-        <w:t xml:space="preserve">    For example if input is "aaaaaaaaaaaaaaaaabbbbcddddeeeeee" it should return "a".</w:t>
+        <w:t xml:space="preserve">    For example, if the input is ‘bananas’ the output will be ‘</w:t>
+      </w:r>
+      <w:proofErr w:type="gramStart"/>
+      <w:r>
+        <w:t>bans’</w:t>
+      </w:r>
+      <w:proofErr w:type="gramEnd"/>
+      <w:r>
+        <w:t>. Pay attention to what output could be, because if you     look closely original order of characters are retained the in output.</w:t>
+      </w:r>
+    </w:p>
+    <w:p>
+      <w:pPr>
+        <w:pStyle w:val="ListParagraph"/>
+      </w:pPr>
+      <w:proofErr w:type="gramStart"/>
+      <w:r>
+        <w:t>How  to</w:t>
+      </w:r>
+      <w:proofErr w:type="gramEnd"/>
+      <w:r>
+        <w:t xml:space="preserve"> return highest occurred character in a String?</w:t>
+      </w:r>
+    </w:p>
+    <w:p>
+      <w:pPr>
+        <w:pStyle w:val="Standard"/>
+      </w:pPr>
+    </w:p>
+    <w:p>
+      <w:pPr>
+        <w:pStyle w:val="Standard"/>
+      </w:pPr>
+      <w:r>
+        <w:t xml:space="preserve">    For </w:t>
+      </w:r>
+      <w:proofErr w:type="gramStart"/>
+      <w:r>
+        <w:t>example</w:t>
+      </w:r>
+      <w:proofErr w:type="gramEnd"/>
+      <w:r>
+        <w:t xml:space="preserve"> if input is "aaaaaaaaaaaaaaaaabbbbcddddeeeeee" it should return "a".</w:t>
       </w:r>
     </w:p>
     <w:p>
@@ -4185,7 +4802,6 @@
         <w:pStyle w:val="Standard"/>
       </w:pPr>
       <w:r>
-        <w:lastRenderedPageBreak/>
         <w:t xml:space="preserve">     service: recieve custid, look for data in database, get the data from data base. send it to client</w:t>
       </w:r>
     </w:p>
@@ -4234,43 +4850,73 @@
         <w:pStyle w:val="Standard"/>
       </w:pPr>
       <w:r>
-        <w:t>write four files: main.py(All processing, and menus),</w:t>
-      </w:r>
-    </w:p>
-    <w:p>
-      <w:pPr>
-        <w:pStyle w:val="Standard"/>
-      </w:pPr>
-      <w:r>
-        <w:tab/>
-      </w:r>
-      <w:r>
-        <w:tab/>
-        <w:t>sales.py(create_customer, create_sales_order),</w:t>
-      </w:r>
-    </w:p>
-    <w:p>
-      <w:pPr>
-        <w:pStyle w:val="Standard"/>
-      </w:pPr>
-      <w:r>
-        <w:tab/>
-      </w:r>
-      <w:r>
-        <w:tab/>
-        <w:t>pur.py(create_supplier, create_pur_order),</w:t>
-      </w:r>
-    </w:p>
-    <w:p>
-      <w:pPr>
-        <w:pStyle w:val="Standard"/>
-      </w:pPr>
-      <w:r>
-        <w:tab/>
-      </w:r>
-      <w:r>
-        <w:tab/>
-        <w:t>product.py(create_product, update_product, delete_product)</w:t>
+        <w:t xml:space="preserve">write four files: </w:t>
+      </w:r>
+      <w:proofErr w:type="gramStart"/>
+      <w:r>
+        <w:t>main.py(</w:t>
+      </w:r>
+      <w:proofErr w:type="gramEnd"/>
+      <w:r>
+        <w:t>All processing, and menus),</w:t>
+      </w:r>
+    </w:p>
+    <w:p>
+      <w:pPr>
+        <w:pStyle w:val="Standard"/>
+      </w:pPr>
+      <w:r>
+        <w:tab/>
+      </w:r>
+      <w:r>
+        <w:tab/>
+      </w:r>
+      <w:proofErr w:type="gramStart"/>
+      <w:r>
+        <w:t>sales.py(</w:t>
+      </w:r>
+      <w:proofErr w:type="gramEnd"/>
+      <w:r>
+        <w:t>create_customer, create_sales_order),</w:t>
+      </w:r>
+    </w:p>
+    <w:p>
+      <w:pPr>
+        <w:pStyle w:val="Standard"/>
+      </w:pPr>
+      <w:r>
+        <w:tab/>
+      </w:r>
+      <w:r>
+        <w:tab/>
+      </w:r>
+      <w:proofErr w:type="gramStart"/>
+      <w:r>
+        <w:t>pur.py(</w:t>
+      </w:r>
+      <w:proofErr w:type="gramEnd"/>
+      <w:r>
+        <w:t>create_supplier, create_pur_order),</w:t>
+      </w:r>
+    </w:p>
+    <w:p>
+      <w:pPr>
+        <w:pStyle w:val="Standard"/>
+      </w:pPr>
+      <w:r>
+        <w:lastRenderedPageBreak/>
+        <w:tab/>
+      </w:r>
+      <w:r>
+        <w:tab/>
+      </w:r>
+      <w:proofErr w:type="gramStart"/>
+      <w:r>
+        <w:t>product.py(</w:t>
+      </w:r>
+      <w:proofErr w:type="gramEnd"/>
+      <w:r>
+        <w:t>create_product, update_product, delete_product)</w:t>
       </w:r>
     </w:p>
     <w:p>
@@ -4349,22 +4995,36 @@
       </w:r>
       <w:r>
         <w:tab/>
-        <w:t>a.create customer</w:t>
-      </w:r>
-    </w:p>
-    <w:p>
-      <w:pPr>
-        <w:pStyle w:val="Standard"/>
-      </w:pPr>
-      <w:r>
-        <w:tab/>
-      </w:r>
-      <w:r>
-        <w:tab/>
-      </w:r>
-      <w:r>
-        <w:tab/>
-        <w:t>b.create sales order</w:t>
+      </w:r>
+      <w:proofErr w:type="gramStart"/>
+      <w:r>
+        <w:t>a.create</w:t>
+      </w:r>
+      <w:proofErr w:type="gramEnd"/>
+      <w:r>
+        <w:t xml:space="preserve"> customer</w:t>
+      </w:r>
+    </w:p>
+    <w:p>
+      <w:pPr>
+        <w:pStyle w:val="Standard"/>
+      </w:pPr>
+      <w:r>
+        <w:tab/>
+      </w:r>
+      <w:r>
+        <w:tab/>
+      </w:r>
+      <w:r>
+        <w:tab/>
+      </w:r>
+      <w:proofErr w:type="gramStart"/>
+      <w:r>
+        <w:t>b.create</w:t>
+      </w:r>
+      <w:proofErr w:type="gramEnd"/>
+      <w:r>
+        <w:t xml:space="preserve"> sales order</w:t>
       </w:r>
     </w:p>
     <w:p>
@@ -4456,15 +5116,22 @@
       </w:r>
       <w:r>
         <w:tab/>
-        <w:t>b. create purchase order</w:t>
-      </w:r>
-    </w:p>
-    <w:p>
-      <w:pPr>
-        <w:pStyle w:val="Standard"/>
-      </w:pPr>
-      <w:r>
-        <w:lastRenderedPageBreak/>
+        <w:t xml:space="preserve">b. </w:t>
+      </w:r>
+      <w:proofErr w:type="gramStart"/>
+      <w:r>
+        <w:t>create</w:t>
+      </w:r>
+      <w:proofErr w:type="gramEnd"/>
+      <w:r>
+        <w:t xml:space="preserve"> purchase order</w:t>
+      </w:r>
+    </w:p>
+    <w:p>
+      <w:pPr>
+        <w:pStyle w:val="Standard"/>
+      </w:pPr>
+      <w:r>
         <w:tab/>
       </w:r>
       <w:r>
@@ -4704,7 +5371,25 @@
           <w:b/>
           <w:bCs/>
         </w:rPr>
-        <w:t xml:space="preserve">Write a automation test script for </w:t>
+        <w:t xml:space="preserve">Write </w:t>
+      </w:r>
+      <w:proofErr w:type="gramStart"/>
+      <w:r>
+        <w:rPr>
+          <w:rStyle w:val="adl"/>
+          <w:b/>
+          <w:bCs/>
+        </w:rPr>
+        <w:t>a</w:t>
+      </w:r>
+      <w:proofErr w:type="gramEnd"/>
+      <w:r>
+        <w:rPr>
+          <w:rStyle w:val="adl"/>
+          <w:b/>
+          <w:bCs/>
+        </w:rPr>
+        <w:t xml:space="preserve"> automation test script for </w:t>
       </w:r>
       <w:hyperlink r:id="rId6" w:history="1">
         <w:r>
@@ -4742,7 +5427,15 @@
         <w:t xml:space="preserve"> </w:t>
       </w:r>
       <w:r>
-        <w:t>least 20 test cases which covers get, post,put,delete methods positive and negative scenarios</w:t>
+        <w:t xml:space="preserve">least 20 test cases which covers get, </w:t>
+      </w:r>
+      <w:proofErr w:type="gramStart"/>
+      <w:r>
+        <w:t>post,put</w:t>
+      </w:r>
+      <w:proofErr w:type="gramEnd"/>
+      <w:r>
+        <w:t>,delete methods positive and negative scenarios</w:t>
       </w:r>
     </w:p>
     <w:p>

</xml_diff>